<commit_message>
solved narrow error "org.eclipse.persistence.exceptions.DatabaseException Internal Exception: java.sql.SQLException: No database selected Error Code: 1046" in Installation-guide document
</commit_message>
<xml_diff>
--- a/delivery/Installation-Guide.docx
+++ b/delivery/Installation-Guide.docx
@@ -45,7 +45,6 @@
           <w:bCs/>
         </w:rPr>
       </w:pPr>
-      <w:bookmarkStart w:id="0" w:name="_GoBack"/>
       <w:r>
         <w:rPr>
           <w:noProof/>
@@ -115,7 +114,6 @@
         </w:drawing>
       </w:r>
     </w:p>
-    <w:bookmarkEnd w:id="0"/>
     <w:p>
       <w:pPr>
         <w:pStyle w:val="Standard"/>
@@ -167,8 +165,17 @@
           <w:rFonts w:cs="Times New Roman"/>
           <w:lang w:val="it-IT"/>
         </w:rPr>
-        <w:t xml:space="preserve"> Facoltà di Ingegneria dell' Informazione</w:t>
-      </w:r>
+        <w:t xml:space="preserve"> Facoltà di Ingegneria </w:t>
+      </w:r>
+      <w:proofErr w:type="gramStart"/>
+      <w:r>
+        <w:rPr>
+          <w:rFonts w:cs="Times New Roman"/>
+          <w:lang w:val="it-IT"/>
+        </w:rPr>
+        <w:t>dell' Informazione</w:t>
+      </w:r>
+      <w:proofErr w:type="gramEnd"/>
     </w:p>
     <w:p>
       <w:pPr>
@@ -352,8 +359,19 @@
           <w:bCs/>
           <w:lang w:val="it-IT"/>
         </w:rPr>
-        <w:t>Di Nitto</w:t>
-      </w:r>
+        <w:t xml:space="preserve">Di </w:t>
+      </w:r>
+      <w:proofErr w:type="spellStart"/>
+      <w:r>
+        <w:rPr>
+          <w:rFonts w:cs="Times New Roman"/>
+          <w:b/>
+          <w:bCs/>
+          <w:lang w:val="it-IT"/>
+        </w:rPr>
+        <w:t>Nitto</w:t>
+      </w:r>
+      <w:proofErr w:type="spellEnd"/>
     </w:p>
     <w:p>
       <w:pPr>
@@ -421,6 +439,7 @@
         </w:rPr>
         <w:t xml:space="preserve">Project Title: </w:t>
       </w:r>
+      <w:proofErr w:type="spellStart"/>
       <w:r>
         <w:rPr>
           <w:rFonts w:cs="Times New Roman"/>
@@ -429,6 +448,7 @@
         </w:rPr>
         <w:t>BidWin</w:t>
       </w:r>
+      <w:proofErr w:type="spellEnd"/>
     </w:p>
     <w:p>
       <w:pPr>
@@ -611,6 +631,7 @@
         </w:rPr>
         <w:t xml:space="preserve">       </w:t>
       </w:r>
+      <w:proofErr w:type="spellStart"/>
       <w:r>
         <w:rPr>
           <w:rFonts w:cs="Times New Roman"/>
@@ -623,7 +644,14 @@
         <w:rPr>
           <w:rFonts w:cs="Times New Roman"/>
         </w:rPr>
-        <w:t xml:space="preserve">atr: </w:t>
+        <w:t>atr</w:t>
+      </w:r>
+      <w:proofErr w:type="spellEnd"/>
+      <w:r>
+        <w:rPr>
+          <w:rFonts w:cs="Times New Roman"/>
+        </w:rPr>
+        <w:t xml:space="preserve">: </w:t>
       </w:r>
       <w:r>
         <w:rPr>
@@ -665,13 +693,29 @@
           <w:bCs/>
         </w:rPr>
         <w:tab/>
-        <w:t xml:space="preserve">       M</w:t>
-      </w:r>
+        <w:t xml:space="preserve">       </w:t>
+      </w:r>
+      <w:proofErr w:type="spellStart"/>
       <w:r>
         <w:rPr>
           <w:rFonts w:cs="Times New Roman"/>
-        </w:rPr>
-        <w:t xml:space="preserve">atr: </w:t>
+          <w:b/>
+          <w:bCs/>
+        </w:rPr>
+        <w:t>M</w:t>
+      </w:r>
+      <w:r>
+        <w:rPr>
+          <w:rFonts w:cs="Times New Roman"/>
+        </w:rPr>
+        <w:t>atr</w:t>
+      </w:r>
+      <w:proofErr w:type="spellEnd"/>
+      <w:r>
+        <w:rPr>
+          <w:rFonts w:cs="Times New Roman"/>
+        </w:rPr>
+        <w:t xml:space="preserve">: </w:t>
       </w:r>
       <w:r>
         <w:rPr>
@@ -1174,6 +1218,7 @@
           <w:szCs w:val="28"/>
         </w:rPr>
       </w:pPr>
+      <w:proofErr w:type="spellStart"/>
       <w:r>
         <w:rPr>
           <w:rFonts w:ascii="Times New Roman" w:hAnsi="Times New Roman" w:cs="Times New Roman"/>
@@ -1184,7 +1229,19 @@
           <w:szCs w:val="28"/>
         </w:rPr>
         <w:lastRenderedPageBreak/>
-        <w:t xml:space="preserve">Introduction </w:t>
+        <w:t>Introduction</w:t>
+      </w:r>
+      <w:proofErr w:type="spellEnd"/>
+      <w:r>
+        <w:rPr>
+          <w:rFonts w:ascii="Times New Roman" w:hAnsi="Times New Roman" w:cs="Times New Roman"/>
+          <w:b/>
+          <w:bCs/>
+          <w:color w:val="auto"/>
+          <w:sz w:val="28"/>
+          <w:szCs w:val="28"/>
+        </w:rPr>
+        <w:t xml:space="preserve"> </w:t>
       </w:r>
     </w:p>
     <w:p>
@@ -1207,14 +1264,25 @@
           <w:lang w:val="en-GB"/>
         </w:rPr>
       </w:pPr>
-      <w:r>
-        <w:rPr>
-          <w:rFonts w:ascii="Times New Roman" w:hAnsi="Times New Roman"/>
-          <w:sz w:val="24"/>
-          <w:szCs w:val="24"/>
-          <w:lang w:val="en-GB"/>
-        </w:rPr>
-        <w:t>BidWin is a Web Application developed for the application server Glassfish 4 ( tested on 4.1, still version 4 works perfectly ) version and it uses a MySQL Database to save data. So, to execute it, it is necessary to install Glassfish Server. Below we reported the whole installation procedure. If you have already the JDK, Glassfish and MySQL in your machine please skip the next chapter.</w:t>
+      <w:proofErr w:type="spellStart"/>
+      <w:r>
+        <w:rPr>
+          <w:rFonts w:ascii="Times New Roman" w:hAnsi="Times New Roman"/>
+          <w:sz w:val="24"/>
+          <w:szCs w:val="24"/>
+          <w:lang w:val="en-GB"/>
+        </w:rPr>
+        <w:t>BidWin</w:t>
+      </w:r>
+      <w:proofErr w:type="spellEnd"/>
+      <w:r>
+        <w:rPr>
+          <w:rFonts w:ascii="Times New Roman" w:hAnsi="Times New Roman"/>
+          <w:sz w:val="24"/>
+          <w:szCs w:val="24"/>
+          <w:lang w:val="en-GB"/>
+        </w:rPr>
+        <w:t xml:space="preserve"> is a Web Application developed for the application server Glassfish 4 ( tested on 4.1, still version 4 works perfectly ) version and it uses a MySQL Database to save data. So, to execute it, it is necessary to install Glassfish Server. Below we reported the whole installation procedure. If you have already the JDK, Glassfish and MySQL in your machine please skip the next chapter.</w:t>
       </w:r>
     </w:p>
     <w:p>
@@ -1517,6 +1585,7 @@
           <w:szCs w:val="28"/>
         </w:rPr>
       </w:pPr>
+      <w:proofErr w:type="spellStart"/>
       <w:r>
         <w:rPr>
           <w:rFonts w:ascii="Times New Roman" w:hAnsi="Times New Roman" w:cs="Times New Roman"/>
@@ -1526,7 +1595,40 @@
           <w:szCs w:val="28"/>
         </w:rPr>
         <w:lastRenderedPageBreak/>
-        <w:t xml:space="preserve">Getting Started </w:t>
+        <w:t>Getting</w:t>
+      </w:r>
+      <w:proofErr w:type="spellEnd"/>
+      <w:r>
+        <w:rPr>
+          <w:rFonts w:ascii="Times New Roman" w:hAnsi="Times New Roman" w:cs="Times New Roman"/>
+          <w:b/>
+          <w:bCs/>
+          <w:sz w:val="28"/>
+          <w:szCs w:val="28"/>
+        </w:rPr>
+        <w:t xml:space="preserve"> </w:t>
+      </w:r>
+      <w:proofErr w:type="spellStart"/>
+      <w:r>
+        <w:rPr>
+          <w:rFonts w:ascii="Times New Roman" w:hAnsi="Times New Roman" w:cs="Times New Roman"/>
+          <w:b/>
+          <w:bCs/>
+          <w:sz w:val="28"/>
+          <w:szCs w:val="28"/>
+        </w:rPr>
+        <w:t>Started</w:t>
+      </w:r>
+      <w:proofErr w:type="spellEnd"/>
+      <w:r>
+        <w:rPr>
+          <w:rFonts w:ascii="Times New Roman" w:hAnsi="Times New Roman" w:cs="Times New Roman"/>
+          <w:b/>
+          <w:bCs/>
+          <w:sz w:val="28"/>
+          <w:szCs w:val="28"/>
+        </w:rPr>
+        <w:t xml:space="preserve"> </w:t>
       </w:r>
     </w:p>
     <w:p>
@@ -1550,12 +1652,21 @@
           <w:b/>
         </w:rPr>
       </w:pPr>
-      <w:r>
-        <w:rPr>
-          <w:rFonts w:ascii="Times New Roman" w:hAnsi="Times New Roman" w:cs="Times New Roman"/>
-          <w:b/>
-        </w:rPr>
-        <w:t xml:space="preserve">Install JDK 7 or JDK 8 </w:t>
+      <w:proofErr w:type="spellStart"/>
+      <w:r>
+        <w:rPr>
+          <w:rFonts w:ascii="Times New Roman" w:hAnsi="Times New Roman" w:cs="Times New Roman"/>
+          <w:b/>
+        </w:rPr>
+        <w:t>Install</w:t>
+      </w:r>
+      <w:proofErr w:type="spellEnd"/>
+      <w:r>
+        <w:rPr>
+          <w:rFonts w:ascii="Times New Roman" w:hAnsi="Times New Roman" w:cs="Times New Roman"/>
+          <w:b/>
+        </w:rPr>
+        <w:t xml:space="preserve"> JDK 7 or JDK 8 </w:t>
       </w:r>
     </w:p>
     <w:p>
@@ -1604,7 +1715,47 @@
           <w:szCs w:val="24"/>
           <w:lang w:val="en-GB"/>
         </w:rPr>
-        <w:t>Our system works with both the versions of the Java Developement Kit, but we raccomend the JDK 7 since we tested the system with that environment.</w:t>
+        <w:t xml:space="preserve">Our system works with both the versions of the Java </w:t>
+      </w:r>
+      <w:proofErr w:type="spellStart"/>
+      <w:r>
+        <w:rPr>
+          <w:rFonts w:ascii="Times New Roman" w:hAnsi="Times New Roman"/>
+          <w:sz w:val="24"/>
+          <w:szCs w:val="24"/>
+          <w:lang w:val="en-GB"/>
+        </w:rPr>
+        <w:t>Developement</w:t>
+      </w:r>
+      <w:proofErr w:type="spellEnd"/>
+      <w:r>
+        <w:rPr>
+          <w:rFonts w:ascii="Times New Roman" w:hAnsi="Times New Roman"/>
+          <w:sz w:val="24"/>
+          <w:szCs w:val="24"/>
+          <w:lang w:val="en-GB"/>
+        </w:rPr>
+        <w:t xml:space="preserve"> Kit, but we </w:t>
+      </w:r>
+      <w:proofErr w:type="spellStart"/>
+      <w:r>
+        <w:rPr>
+          <w:rFonts w:ascii="Times New Roman" w:hAnsi="Times New Roman"/>
+          <w:sz w:val="24"/>
+          <w:szCs w:val="24"/>
+          <w:lang w:val="en-GB"/>
+        </w:rPr>
+        <w:t>raccomend</w:t>
+      </w:r>
+      <w:proofErr w:type="spellEnd"/>
+      <w:r>
+        <w:rPr>
+          <w:rFonts w:ascii="Times New Roman" w:hAnsi="Times New Roman"/>
+          <w:sz w:val="24"/>
+          <w:szCs w:val="24"/>
+          <w:lang w:val="en-GB"/>
+        </w:rPr>
+        <w:t xml:space="preserve"> the JDK 7 since we tested the system with that environment.</w:t>
       </w:r>
     </w:p>
     <w:p>
@@ -1811,32 +1962,52 @@
           <w:szCs w:val="24"/>
           <w:lang w:val="en-GB"/>
         </w:rPr>
-        <w:t>Once you downloaded and installed the JDK that best fits with your system, you are ready to install the WebServer: we are going to use Glassfish 4.1.</w:t>
-      </w:r>
-    </w:p>
-    <w:p>
-      <w:pPr>
-        <w:rPr>
-          <w:rFonts w:ascii="Times New Roman" w:hAnsi="Times New Roman"/>
-          <w:sz w:val="24"/>
-          <w:szCs w:val="24"/>
-          <w:lang w:val="en-GB"/>
-        </w:rPr>
-      </w:pPr>
-    </w:p>
-    <w:p>
-      <w:pPr>
-        <w:rPr>
-          <w:rFonts w:ascii="Times New Roman" w:hAnsi="Times New Roman"/>
-          <w:sz w:val="24"/>
-          <w:szCs w:val="24"/>
-          <w:lang w:val="en-GB"/>
-        </w:rPr>
-      </w:pPr>
-    </w:p>
-    <w:p>
-      <w:pPr>
-        <w:pStyle w:val="ListParagraph"/>
+        <w:t xml:space="preserve">Once you downloaded and installed the JDK that best fits with your system, you are ready to install the </w:t>
+      </w:r>
+      <w:proofErr w:type="spellStart"/>
+      <w:r>
+        <w:rPr>
+          <w:rFonts w:ascii="Times New Roman" w:hAnsi="Times New Roman"/>
+          <w:sz w:val="24"/>
+          <w:szCs w:val="24"/>
+          <w:lang w:val="en-GB"/>
+        </w:rPr>
+        <w:t>WebServer</w:t>
+      </w:r>
+      <w:proofErr w:type="spellEnd"/>
+      <w:r>
+        <w:rPr>
+          <w:rFonts w:ascii="Times New Roman" w:hAnsi="Times New Roman"/>
+          <w:sz w:val="24"/>
+          <w:szCs w:val="24"/>
+          <w:lang w:val="en-GB"/>
+        </w:rPr>
+        <w:t>: we are going to use Glassfish 4.1.</w:t>
+      </w:r>
+    </w:p>
+    <w:p>
+      <w:pPr>
+        <w:rPr>
+          <w:rFonts w:ascii="Times New Roman" w:hAnsi="Times New Roman"/>
+          <w:sz w:val="24"/>
+          <w:szCs w:val="24"/>
+          <w:lang w:val="en-GB"/>
+        </w:rPr>
+      </w:pPr>
+    </w:p>
+    <w:p>
+      <w:pPr>
+        <w:rPr>
+          <w:rFonts w:ascii="Times New Roman" w:hAnsi="Times New Roman"/>
+          <w:sz w:val="24"/>
+          <w:szCs w:val="24"/>
+          <w:lang w:val="en-GB"/>
+        </w:rPr>
+      </w:pPr>
+    </w:p>
+    <w:p>
+      <w:pPr>
+        <w:pStyle w:val="Paragrafoelenco1"/>
         <w:numPr>
           <w:ilvl w:val="1"/>
           <w:numId w:val="1"/>
@@ -1848,14 +2019,45 @@
           <w:szCs w:val="24"/>
         </w:rPr>
       </w:pPr>
-      <w:r>
-        <w:rPr>
-          <w:rFonts w:ascii="Times New Roman" w:hAnsi="Times New Roman"/>
-          <w:b/>
-          <w:sz w:val="24"/>
-          <w:szCs w:val="24"/>
-        </w:rPr>
-        <w:t>Install Glassfish 4</w:t>
+      <w:proofErr w:type="spellStart"/>
+      <w:r>
+        <w:rPr>
+          <w:rFonts w:ascii="Times New Roman" w:hAnsi="Times New Roman"/>
+          <w:b/>
+          <w:sz w:val="24"/>
+          <w:szCs w:val="24"/>
+        </w:rPr>
+        <w:t>Install</w:t>
+      </w:r>
+      <w:proofErr w:type="spellEnd"/>
+      <w:r>
+        <w:rPr>
+          <w:rFonts w:ascii="Times New Roman" w:hAnsi="Times New Roman"/>
+          <w:b/>
+          <w:sz w:val="24"/>
+          <w:szCs w:val="24"/>
+        </w:rPr>
+        <w:t xml:space="preserve"> </w:t>
+      </w:r>
+      <w:proofErr w:type="spellStart"/>
+      <w:r>
+        <w:rPr>
+          <w:rFonts w:ascii="Times New Roman" w:hAnsi="Times New Roman"/>
+          <w:b/>
+          <w:sz w:val="24"/>
+          <w:szCs w:val="24"/>
+        </w:rPr>
+        <w:t>Glassfish</w:t>
+      </w:r>
+      <w:proofErr w:type="spellEnd"/>
+      <w:r>
+        <w:rPr>
+          <w:rFonts w:ascii="Times New Roman" w:hAnsi="Times New Roman"/>
+          <w:b/>
+          <w:sz w:val="24"/>
+          <w:szCs w:val="24"/>
+        </w:rPr>
+        <w:t xml:space="preserve"> 4</w:t>
       </w:r>
     </w:p>
     <w:p>
@@ -1937,7 +2139,27 @@
           <w:lang w:val="en-GB"/>
         </w:rPr>
         <w:lastRenderedPageBreak/>
-        <w:t>Maybe you want to try our webapp on Glassfish 3 and let us know if it works.</w:t>
+        <w:t xml:space="preserve">Maybe you want to try our </w:t>
+      </w:r>
+      <w:proofErr w:type="spellStart"/>
+      <w:r>
+        <w:rPr>
+          <w:rFonts w:ascii="Times New Roman" w:hAnsi="Times New Roman"/>
+          <w:sz w:val="24"/>
+          <w:szCs w:val="24"/>
+          <w:lang w:val="en-GB"/>
+        </w:rPr>
+        <w:t>webapp</w:t>
+      </w:r>
+      <w:proofErr w:type="spellEnd"/>
+      <w:r>
+        <w:rPr>
+          <w:rFonts w:ascii="Times New Roman" w:hAnsi="Times New Roman"/>
+          <w:sz w:val="24"/>
+          <w:szCs w:val="24"/>
+          <w:lang w:val="en-GB"/>
+        </w:rPr>
+        <w:t xml:space="preserve"> on Glassfish 3 and let us know if it works.</w:t>
       </w:r>
     </w:p>
     <w:p>
@@ -2054,19 +2276,33 @@
         <w:rPr>
           <w:rStyle w:val="CodiceHTML"/>
         </w:rPr>
-        <w:t>glassfish4/bin/asadmin start-domain</w:t>
-      </w:r>
-    </w:p>
-    <w:p>
-      <w:pPr>
+        <w:t>glassfish4/bin/</w:t>
+      </w:r>
+      <w:proofErr w:type="spellStart"/>
+      <w:r>
         <w:rPr>
           <w:rStyle w:val="CodiceHTML"/>
         </w:rPr>
-      </w:pPr>
-    </w:p>
-    <w:p>
-      <w:pPr>
-        <w:pStyle w:val="ListParagraph"/>
+        <w:t>asadmin</w:t>
+      </w:r>
+      <w:proofErr w:type="spellEnd"/>
+      <w:r>
+        <w:rPr>
+          <w:rStyle w:val="CodiceHTML"/>
+        </w:rPr>
+        <w:t xml:space="preserve"> start-domain</w:t>
+      </w:r>
+    </w:p>
+    <w:p>
+      <w:pPr>
+        <w:rPr>
+          <w:rStyle w:val="CodiceHTML"/>
+        </w:rPr>
+      </w:pPr>
+    </w:p>
+    <w:p>
+      <w:pPr>
+        <w:pStyle w:val="Paragrafoelenco1"/>
         <w:numPr>
           <w:ilvl w:val="1"/>
           <w:numId w:val="1"/>
@@ -2085,24 +2321,44 @@
           <w:sz w:val="24"/>
           <w:szCs w:val="24"/>
         </w:rPr>
-        <w:t>Start The Glassfish Server</w:t>
-      </w:r>
-    </w:p>
-    <w:p>
-      <w:pPr>
-        <w:pStyle w:val="ListParagraph"/>
-        <w:ind w:left="360"/>
-        <w:rPr>
-          <w:rFonts w:ascii="Times New Roman" w:hAnsi="Times New Roman"/>
-          <w:b/>
-          <w:sz w:val="24"/>
-          <w:szCs w:val="24"/>
-        </w:rPr>
-      </w:pPr>
-    </w:p>
-    <w:p>
-      <w:pPr>
-        <w:pStyle w:val="ListParagraph"/>
+        <w:t xml:space="preserve">Start The </w:t>
+      </w:r>
+      <w:proofErr w:type="spellStart"/>
+      <w:r>
+        <w:rPr>
+          <w:rFonts w:ascii="Times New Roman" w:hAnsi="Times New Roman"/>
+          <w:b/>
+          <w:sz w:val="24"/>
+          <w:szCs w:val="24"/>
+        </w:rPr>
+        <w:t>Glassfish</w:t>
+      </w:r>
+      <w:proofErr w:type="spellEnd"/>
+      <w:r>
+        <w:rPr>
+          <w:rFonts w:ascii="Times New Roman" w:hAnsi="Times New Roman"/>
+          <w:b/>
+          <w:sz w:val="24"/>
+          <w:szCs w:val="24"/>
+        </w:rPr>
+        <w:t xml:space="preserve"> Server</w:t>
+      </w:r>
+    </w:p>
+    <w:p>
+      <w:pPr>
+        <w:pStyle w:val="Paragrafoelenco1"/>
+        <w:ind w:left="360"/>
+        <w:rPr>
+          <w:rFonts w:ascii="Times New Roman" w:hAnsi="Times New Roman"/>
+          <w:b/>
+          <w:sz w:val="24"/>
+          <w:szCs w:val="24"/>
+        </w:rPr>
+      </w:pPr>
+    </w:p>
+    <w:p>
+      <w:pPr>
+        <w:pStyle w:val="Paragrafoelenco1"/>
         <w:ind w:left="360"/>
         <w:rPr>
           <w:rFonts w:ascii="Times New Roman" w:hAnsi="Times New Roman"/>
@@ -2123,7 +2379,7 @@
     </w:p>
     <w:p>
       <w:pPr>
-        <w:pStyle w:val="ListParagraph"/>
+        <w:pStyle w:val="Paragrafoelenco1"/>
         <w:ind w:left="360"/>
         <w:rPr>
           <w:rFonts w:ascii="Times New Roman" w:hAnsi="Times New Roman"/>
@@ -2147,7 +2403,23 @@
           <w:rStyle w:val="CodiceHTML"/>
           <w:lang w:val="en-GB"/>
         </w:rPr>
-        <w:t>glassfish4/bin/asadmin start-domain</w:t>
+        <w:t>glassfish4/bin/</w:t>
+      </w:r>
+      <w:proofErr w:type="spellStart"/>
+      <w:r>
+        <w:rPr>
+          <w:rStyle w:val="CodiceHTML"/>
+          <w:lang w:val="en-GB"/>
+        </w:rPr>
+        <w:t>asadmin</w:t>
+      </w:r>
+      <w:proofErr w:type="spellEnd"/>
+      <w:r>
+        <w:rPr>
+          <w:rStyle w:val="CodiceHTML"/>
+          <w:lang w:val="en-GB"/>
+        </w:rPr>
+        <w:t xml:space="preserve"> start-domain</w:t>
       </w:r>
     </w:p>
     <w:p>
@@ -2299,31 +2571,31 @@
     </w:p>
     <w:p>
       <w:pPr>
-        <w:pStyle w:val="ListParagraph"/>
-        <w:ind w:left="360"/>
-        <w:rPr>
-          <w:rFonts w:ascii="Times New Roman" w:hAnsi="Times New Roman"/>
-          <w:b/>
-          <w:sz w:val="24"/>
-          <w:szCs w:val="24"/>
-        </w:rPr>
-      </w:pPr>
-    </w:p>
-    <w:p>
-      <w:pPr>
-        <w:pStyle w:val="ListParagraph"/>
-        <w:ind w:left="360"/>
-        <w:rPr>
-          <w:rFonts w:ascii="Times New Roman" w:hAnsi="Times New Roman"/>
-          <w:b/>
-          <w:sz w:val="24"/>
-          <w:szCs w:val="24"/>
-        </w:rPr>
-      </w:pPr>
-    </w:p>
-    <w:p>
-      <w:pPr>
-        <w:pStyle w:val="ListParagraph"/>
+        <w:pStyle w:val="Paragrafoelenco1"/>
+        <w:ind w:left="360"/>
+        <w:rPr>
+          <w:rFonts w:ascii="Times New Roman" w:hAnsi="Times New Roman"/>
+          <w:b/>
+          <w:sz w:val="24"/>
+          <w:szCs w:val="24"/>
+        </w:rPr>
+      </w:pPr>
+    </w:p>
+    <w:p>
+      <w:pPr>
+        <w:pStyle w:val="Paragrafoelenco1"/>
+        <w:ind w:left="360"/>
+        <w:rPr>
+          <w:rFonts w:ascii="Times New Roman" w:hAnsi="Times New Roman"/>
+          <w:b/>
+          <w:sz w:val="24"/>
+          <w:szCs w:val="24"/>
+        </w:rPr>
+      </w:pPr>
+    </w:p>
+    <w:p>
+      <w:pPr>
+        <w:pStyle w:val="Paragrafoelenco1"/>
         <w:numPr>
           <w:ilvl w:val="1"/>
           <w:numId w:val="1"/>
@@ -2335,31 +2607,62 @@
           <w:szCs w:val="24"/>
         </w:rPr>
       </w:pPr>
-      <w:r>
-        <w:rPr>
-          <w:rFonts w:ascii="Times New Roman" w:hAnsi="Times New Roman"/>
-          <w:b/>
-          <w:sz w:val="24"/>
-          <w:szCs w:val="24"/>
-        </w:rPr>
-        <w:t>Install the MySql community server</w:t>
-      </w:r>
-    </w:p>
-    <w:p>
-      <w:pPr>
-        <w:pStyle w:val="ListParagraph"/>
-        <w:ind w:left="360"/>
-        <w:rPr>
-          <w:rFonts w:ascii="Times New Roman" w:hAnsi="Times New Roman"/>
-          <w:b/>
-          <w:sz w:val="24"/>
-          <w:szCs w:val="24"/>
-        </w:rPr>
-      </w:pPr>
-    </w:p>
-    <w:p>
-      <w:pPr>
-        <w:pStyle w:val="ListParagraph"/>
+      <w:proofErr w:type="spellStart"/>
+      <w:r>
+        <w:rPr>
+          <w:rFonts w:ascii="Times New Roman" w:hAnsi="Times New Roman"/>
+          <w:b/>
+          <w:sz w:val="24"/>
+          <w:szCs w:val="24"/>
+        </w:rPr>
+        <w:t>Install</w:t>
+      </w:r>
+      <w:proofErr w:type="spellEnd"/>
+      <w:r>
+        <w:rPr>
+          <w:rFonts w:ascii="Times New Roman" w:hAnsi="Times New Roman"/>
+          <w:b/>
+          <w:sz w:val="24"/>
+          <w:szCs w:val="24"/>
+        </w:rPr>
+        <w:t xml:space="preserve"> the </w:t>
+      </w:r>
+      <w:proofErr w:type="spellStart"/>
+      <w:r>
+        <w:rPr>
+          <w:rFonts w:ascii="Times New Roman" w:hAnsi="Times New Roman"/>
+          <w:b/>
+          <w:sz w:val="24"/>
+          <w:szCs w:val="24"/>
+        </w:rPr>
+        <w:t>MySql</w:t>
+      </w:r>
+      <w:proofErr w:type="spellEnd"/>
+      <w:r>
+        <w:rPr>
+          <w:rFonts w:ascii="Times New Roman" w:hAnsi="Times New Roman"/>
+          <w:b/>
+          <w:sz w:val="24"/>
+          <w:szCs w:val="24"/>
+        </w:rPr>
+        <w:t xml:space="preserve"> community server</w:t>
+      </w:r>
+    </w:p>
+    <w:p>
+      <w:pPr>
+        <w:pStyle w:val="Paragrafoelenco1"/>
+        <w:ind w:left="360"/>
+        <w:rPr>
+          <w:rFonts w:ascii="Times New Roman" w:hAnsi="Times New Roman"/>
+          <w:b/>
+          <w:sz w:val="24"/>
+          <w:szCs w:val="24"/>
+        </w:rPr>
+      </w:pPr>
+    </w:p>
+    <w:p>
+      <w:pPr>
+        <w:pStyle w:val="Paragrafoelenco1"/>
         <w:ind w:left="360"/>
         <w:rPr>
           <w:rFonts w:ascii="Times New Roman" w:hAnsi="Times New Roman"/>
@@ -2380,28 +2683,68 @@
     </w:p>
     <w:p>
       <w:pPr>
-        <w:pStyle w:val="ListParagraph"/>
-        <w:ind w:left="360"/>
-        <w:rPr>
-          <w:rFonts w:ascii="Times New Roman" w:hAnsi="Times New Roman"/>
-          <w:sz w:val="24"/>
-          <w:szCs w:val="24"/>
-          <w:lang w:val="en-GB"/>
-        </w:rPr>
-      </w:pPr>
-      <w:r>
-        <w:rPr>
-          <w:rFonts w:ascii="Times New Roman" w:hAnsi="Times New Roman"/>
-          <w:sz w:val="24"/>
-          <w:szCs w:val="24"/>
-          <w:lang w:val="en-GB"/>
-        </w:rPr>
-        <w:t>Since we used a MySql database, we recommend you to use MySql Database Server:</w:t>
-      </w:r>
-    </w:p>
-    <w:p>
-      <w:pPr>
-        <w:pStyle w:val="ListParagraph"/>
+        <w:pStyle w:val="Paragrafoelenco1"/>
+        <w:ind w:left="360"/>
+        <w:rPr>
+          <w:rFonts w:ascii="Times New Roman" w:hAnsi="Times New Roman"/>
+          <w:sz w:val="24"/>
+          <w:szCs w:val="24"/>
+          <w:lang w:val="en-GB"/>
+        </w:rPr>
+      </w:pPr>
+      <w:r>
+        <w:rPr>
+          <w:rFonts w:ascii="Times New Roman" w:hAnsi="Times New Roman"/>
+          <w:sz w:val="24"/>
+          <w:szCs w:val="24"/>
+          <w:lang w:val="en-GB"/>
+        </w:rPr>
+        <w:t xml:space="preserve">Since we used a </w:t>
+      </w:r>
+      <w:proofErr w:type="spellStart"/>
+      <w:r>
+        <w:rPr>
+          <w:rFonts w:ascii="Times New Roman" w:hAnsi="Times New Roman"/>
+          <w:sz w:val="24"/>
+          <w:szCs w:val="24"/>
+          <w:lang w:val="en-GB"/>
+        </w:rPr>
+        <w:t>MySql</w:t>
+      </w:r>
+      <w:proofErr w:type="spellEnd"/>
+      <w:r>
+        <w:rPr>
+          <w:rFonts w:ascii="Times New Roman" w:hAnsi="Times New Roman"/>
+          <w:sz w:val="24"/>
+          <w:szCs w:val="24"/>
+          <w:lang w:val="en-GB"/>
+        </w:rPr>
+        <w:t xml:space="preserve"> database, we recommend you to use </w:t>
+      </w:r>
+      <w:proofErr w:type="spellStart"/>
+      <w:r>
+        <w:rPr>
+          <w:rFonts w:ascii="Times New Roman" w:hAnsi="Times New Roman"/>
+          <w:sz w:val="24"/>
+          <w:szCs w:val="24"/>
+          <w:lang w:val="en-GB"/>
+        </w:rPr>
+        <w:t>MySql</w:t>
+      </w:r>
+      <w:proofErr w:type="spellEnd"/>
+      <w:r>
+        <w:rPr>
+          <w:rFonts w:ascii="Times New Roman" w:hAnsi="Times New Roman"/>
+          <w:sz w:val="24"/>
+          <w:szCs w:val="24"/>
+          <w:lang w:val="en-GB"/>
+        </w:rPr>
+        <w:t xml:space="preserve"> Database Server:</w:t>
+      </w:r>
+    </w:p>
+    <w:p>
+      <w:pPr>
+        <w:pStyle w:val="Paragrafoelenco1"/>
         <w:ind w:left="360"/>
         <w:rPr>
           <w:rFonts w:ascii="Times New Roman" w:hAnsi="Times New Roman"/>
@@ -2443,7 +2786,7 @@
     </w:p>
     <w:p>
       <w:pPr>
-        <w:pStyle w:val="ListParagraph"/>
+        <w:pStyle w:val="Paragrafoelenco1"/>
         <w:ind w:left="360"/>
         <w:rPr>
           <w:rFonts w:ascii="Times New Roman" w:hAnsi="Times New Roman"/>
@@ -2457,7 +2800,7 @@
     </w:p>
     <w:p>
       <w:pPr>
-        <w:pStyle w:val="ListParagraph"/>
+        <w:pStyle w:val="Paragrafoelenco1"/>
         <w:ind w:left="360"/>
         <w:rPr>
           <w:rFonts w:ascii="Times New Roman" w:hAnsi="Times New Roman"/>
@@ -2471,7 +2814,7 @@
     </w:p>
     <w:p>
       <w:pPr>
-        <w:pStyle w:val="ListParagraph"/>
+        <w:pStyle w:val="Paragrafoelenco1"/>
         <w:ind w:left="360"/>
         <w:rPr>
           <w:rFonts w:ascii="Times New Roman" w:hAnsi="Times New Roman"/>
@@ -2702,30 +3045,39 @@
           <w:lang w:val="en-GB"/>
         </w:rPr>
       </w:pPr>
-      <w:r>
-        <w:rPr>
-          <w:rFonts w:ascii="Times New Roman" w:hAnsi="Times New Roman" w:cs="Times New Roman"/>
-          <w:lang w:val="en-GB"/>
-        </w:rPr>
-        <w:t xml:space="preserve">mysql command is inserted in the PATH variable (only for Windows systems); </w:t>
-      </w:r>
-    </w:p>
-    <w:p>
-      <w:pPr>
-        <w:pStyle w:val="ListParagraph"/>
-        <w:ind w:left="360"/>
-        <w:rPr>
-          <w:rFonts w:ascii="Times New Roman" w:hAnsi="Times New Roman"/>
-          <w:b/>
-          <w:sz w:val="24"/>
-          <w:szCs w:val="24"/>
-          <w:lang w:val="en-GB"/>
-        </w:rPr>
-      </w:pPr>
-    </w:p>
-    <w:p>
-      <w:pPr>
-        <w:pStyle w:val="ListParagraph"/>
+      <w:proofErr w:type="spellStart"/>
+      <w:r>
+        <w:rPr>
+          <w:rFonts w:ascii="Times New Roman" w:hAnsi="Times New Roman" w:cs="Times New Roman"/>
+          <w:lang w:val="en-GB"/>
+        </w:rPr>
+        <w:t>mysql</w:t>
+      </w:r>
+      <w:proofErr w:type="spellEnd"/>
+      <w:r>
+        <w:rPr>
+          <w:rFonts w:ascii="Times New Roman" w:hAnsi="Times New Roman" w:cs="Times New Roman"/>
+          <w:lang w:val="en-GB"/>
+        </w:rPr>
+        <w:t xml:space="preserve"> command is inserted in the PATH variable (only for Windows systems); </w:t>
+      </w:r>
+    </w:p>
+    <w:p>
+      <w:pPr>
+        <w:pStyle w:val="Paragrafoelenco1"/>
+        <w:ind w:left="360"/>
+        <w:rPr>
+          <w:rFonts w:ascii="Times New Roman" w:hAnsi="Times New Roman"/>
+          <w:b/>
+          <w:sz w:val="24"/>
+          <w:szCs w:val="24"/>
+          <w:lang w:val="en-GB"/>
+        </w:rPr>
+      </w:pPr>
+    </w:p>
+    <w:p>
+      <w:pPr>
+        <w:pStyle w:val="Paragrafoelenco1"/>
         <w:ind w:left="708"/>
         <w:rPr>
           <w:rFonts w:ascii="Times New Roman" w:hAnsi="Times New Roman"/>
@@ -2748,7 +3100,7 @@
     </w:p>
     <w:p>
       <w:pPr>
-        <w:pStyle w:val="ListParagraph"/>
+        <w:pStyle w:val="Paragrafoelenco1"/>
         <w:ind w:left="708"/>
         <w:rPr>
           <w:rFonts w:ascii="Times New Roman" w:hAnsi="Times New Roman"/>
@@ -2761,7 +3113,7 @@
     </w:p>
     <w:p>
       <w:pPr>
-        <w:pStyle w:val="ListParagraph"/>
+        <w:pStyle w:val="Paragrafoelenco1"/>
         <w:ind w:left="360"/>
         <w:rPr>
           <w:rFonts w:ascii="Times New Roman" w:hAnsi="Times New Roman"/>
@@ -2831,19 +3183,19 @@
     </w:p>
     <w:p>
       <w:pPr>
-        <w:pStyle w:val="ListParagraph"/>
-        <w:ind w:left="360"/>
-        <w:rPr>
-          <w:rFonts w:ascii="Times New Roman" w:hAnsi="Times New Roman"/>
-          <w:b/>
-          <w:sz w:val="24"/>
-          <w:szCs w:val="24"/>
-        </w:rPr>
-      </w:pPr>
-    </w:p>
-    <w:p>
-      <w:pPr>
-        <w:pStyle w:val="ListParagraph"/>
+        <w:pStyle w:val="Paragrafoelenco1"/>
+        <w:ind w:left="360"/>
+        <w:rPr>
+          <w:rFonts w:ascii="Times New Roman" w:hAnsi="Times New Roman"/>
+          <w:b/>
+          <w:sz w:val="24"/>
+          <w:szCs w:val="24"/>
+        </w:rPr>
+      </w:pPr>
+    </w:p>
+    <w:p>
+      <w:pPr>
+        <w:pStyle w:val="Paragrafoelenco1"/>
         <w:ind w:left="360"/>
         <w:rPr>
           <w:rFonts w:ascii="Times New Roman" w:hAnsi="Times New Roman"/>
@@ -2869,12 +3221,32 @@
           <w:szCs w:val="24"/>
           <w:lang w:val="en-GB"/>
         </w:rPr>
-        <w:t>on Windows machine you can have some problem while starting MySql.</w:t>
-      </w:r>
-    </w:p>
-    <w:p>
-      <w:pPr>
-        <w:pStyle w:val="ListParagraph"/>
+        <w:t xml:space="preserve">on Windows machine you can have some problem while starting </w:t>
+      </w:r>
+      <w:proofErr w:type="spellStart"/>
+      <w:r>
+        <w:rPr>
+          <w:rFonts w:ascii="Times New Roman" w:hAnsi="Times New Roman"/>
+          <w:sz w:val="24"/>
+          <w:szCs w:val="24"/>
+          <w:lang w:val="en-GB"/>
+        </w:rPr>
+        <w:t>MySql</w:t>
+      </w:r>
+      <w:proofErr w:type="spellEnd"/>
+      <w:r>
+        <w:rPr>
+          <w:rFonts w:ascii="Times New Roman" w:hAnsi="Times New Roman"/>
+          <w:sz w:val="24"/>
+          <w:szCs w:val="24"/>
+          <w:lang w:val="en-GB"/>
+        </w:rPr>
+        <w:t>.</w:t>
+      </w:r>
+    </w:p>
+    <w:p>
+      <w:pPr>
+        <w:pStyle w:val="Paragrafoelenco1"/>
         <w:ind w:left="360"/>
         <w:rPr>
           <w:rFonts w:ascii="Times New Roman" w:hAnsi="Times New Roman"/>
@@ -2895,7 +3267,7 @@
     </w:p>
     <w:p>
       <w:pPr>
-        <w:pStyle w:val="ListParagraph"/>
+        <w:pStyle w:val="Paragrafoelenco1"/>
         <w:ind w:left="360"/>
         <w:rPr>
           <w:rFonts w:ascii="Times New Roman" w:hAnsi="Times New Roman"/>
@@ -2916,7 +3288,7 @@
     </w:p>
     <w:p>
       <w:pPr>
-        <w:pStyle w:val="ListParagraph"/>
+        <w:pStyle w:val="Paragrafoelenco1"/>
         <w:ind w:left="360"/>
         <w:rPr>
           <w:rFonts w:ascii="Times New Roman" w:hAnsi="Times New Roman"/>
@@ -2935,6 +3307,7 @@
         <w:t xml:space="preserve">If you have </w:t>
       </w:r>
       <w:hyperlink r:id="rId16" w:history="1">
+        <w:proofErr w:type="spellStart"/>
         <w:r>
           <w:rPr>
             <w:rStyle w:val="Collegamentoipertestuale"/>
@@ -2945,6 +3318,7 @@
           </w:rPr>
           <w:t>Xampp</w:t>
         </w:r>
+        <w:proofErr w:type="spellEnd"/>
       </w:hyperlink>
       <w:r>
         <w:rPr>
@@ -2953,168 +3327,188 @@
           <w:szCs w:val="24"/>
           <w:lang w:val="en-GB"/>
         </w:rPr>
-        <w:t xml:space="preserve"> installed on your computer, you don’t need the MySql server since it would be still present.</w:t>
-      </w:r>
-    </w:p>
-    <w:p>
-      <w:pPr>
-        <w:pStyle w:val="ListParagraph"/>
-        <w:ind w:left="360"/>
-        <w:rPr>
-          <w:rFonts w:ascii="Times New Roman" w:hAnsi="Times New Roman"/>
-          <w:sz w:val="24"/>
-          <w:szCs w:val="24"/>
-          <w:lang w:val="en-GB"/>
-        </w:rPr>
-      </w:pPr>
-    </w:p>
-    <w:p>
-      <w:pPr>
-        <w:pStyle w:val="ListParagraph"/>
-        <w:ind w:left="360"/>
-        <w:rPr>
-          <w:rFonts w:ascii="Times New Roman" w:hAnsi="Times New Roman"/>
-          <w:sz w:val="24"/>
-          <w:szCs w:val="24"/>
-          <w:lang w:val="en-GB"/>
-        </w:rPr>
-      </w:pPr>
-    </w:p>
-    <w:p>
-      <w:pPr>
-        <w:pStyle w:val="ListParagraph"/>
-        <w:ind w:left="360"/>
-        <w:rPr>
-          <w:rFonts w:ascii="Times New Roman" w:hAnsi="Times New Roman"/>
-          <w:sz w:val="24"/>
-          <w:szCs w:val="24"/>
-          <w:lang w:val="en-GB"/>
-        </w:rPr>
-      </w:pPr>
-    </w:p>
-    <w:p>
-      <w:pPr>
-        <w:pStyle w:val="ListParagraph"/>
-        <w:ind w:left="360"/>
-        <w:rPr>
-          <w:rFonts w:ascii="Times New Roman" w:hAnsi="Times New Roman"/>
-          <w:sz w:val="24"/>
-          <w:szCs w:val="24"/>
-          <w:lang w:val="en-GB"/>
-        </w:rPr>
-      </w:pPr>
-    </w:p>
-    <w:p>
-      <w:pPr>
-        <w:pStyle w:val="ListParagraph"/>
-        <w:ind w:left="360"/>
-        <w:rPr>
-          <w:rFonts w:ascii="Times New Roman" w:hAnsi="Times New Roman"/>
-          <w:sz w:val="24"/>
-          <w:szCs w:val="24"/>
-          <w:lang w:val="en-GB"/>
-        </w:rPr>
-      </w:pPr>
-    </w:p>
-    <w:p>
-      <w:pPr>
-        <w:pStyle w:val="ListParagraph"/>
-        <w:ind w:left="360"/>
-        <w:rPr>
-          <w:rFonts w:ascii="Times New Roman" w:hAnsi="Times New Roman"/>
-          <w:sz w:val="24"/>
-          <w:szCs w:val="24"/>
-          <w:lang w:val="en-GB"/>
-        </w:rPr>
-      </w:pPr>
-    </w:p>
-    <w:p>
-      <w:pPr>
-        <w:pStyle w:val="ListParagraph"/>
-        <w:ind w:left="360"/>
-        <w:rPr>
-          <w:rFonts w:ascii="Times New Roman" w:hAnsi="Times New Roman"/>
-          <w:sz w:val="24"/>
-          <w:szCs w:val="24"/>
-          <w:lang w:val="en-GB"/>
-        </w:rPr>
-      </w:pPr>
-    </w:p>
-    <w:p>
-      <w:pPr>
-        <w:pStyle w:val="ListParagraph"/>
-        <w:ind w:left="360"/>
-        <w:rPr>
-          <w:rFonts w:ascii="Times New Roman" w:hAnsi="Times New Roman"/>
-          <w:sz w:val="24"/>
-          <w:szCs w:val="24"/>
-          <w:lang w:val="en-GB"/>
-        </w:rPr>
-      </w:pPr>
-    </w:p>
-    <w:p>
-      <w:pPr>
-        <w:pStyle w:val="ListParagraph"/>
-        <w:ind w:left="360"/>
-        <w:rPr>
-          <w:rFonts w:ascii="Times New Roman" w:hAnsi="Times New Roman"/>
-          <w:sz w:val="24"/>
-          <w:szCs w:val="24"/>
-          <w:lang w:val="en-GB"/>
-        </w:rPr>
-      </w:pPr>
-    </w:p>
-    <w:p>
-      <w:pPr>
-        <w:pStyle w:val="ListParagraph"/>
-        <w:ind w:left="360"/>
-        <w:rPr>
-          <w:rFonts w:ascii="Times New Roman" w:hAnsi="Times New Roman"/>
-          <w:sz w:val="24"/>
-          <w:szCs w:val="24"/>
-          <w:lang w:val="en-GB"/>
-        </w:rPr>
-      </w:pPr>
-    </w:p>
-    <w:p>
-      <w:pPr>
-        <w:pStyle w:val="ListParagraph"/>
-        <w:ind w:left="360"/>
-        <w:rPr>
-          <w:rFonts w:ascii="Times New Roman" w:hAnsi="Times New Roman"/>
-          <w:sz w:val="24"/>
-          <w:szCs w:val="24"/>
-          <w:lang w:val="en-GB"/>
-        </w:rPr>
-      </w:pPr>
-    </w:p>
-    <w:p>
-      <w:pPr>
-        <w:pStyle w:val="ListParagraph"/>
-        <w:ind w:left="360"/>
-        <w:rPr>
-          <w:rFonts w:ascii="Times New Roman" w:hAnsi="Times New Roman"/>
-          <w:sz w:val="24"/>
-          <w:szCs w:val="24"/>
-          <w:lang w:val="en-GB"/>
-        </w:rPr>
-      </w:pPr>
-    </w:p>
-    <w:p>
-      <w:pPr>
-        <w:pStyle w:val="ListParagraph"/>
-        <w:ind w:left="360"/>
-        <w:rPr>
-          <w:rFonts w:ascii="Times New Roman" w:hAnsi="Times New Roman"/>
-          <w:sz w:val="24"/>
-          <w:szCs w:val="24"/>
-          <w:lang w:val="en-GB"/>
-        </w:rPr>
-      </w:pPr>
-    </w:p>
-    <w:p>
-      <w:pPr>
-        <w:pStyle w:val="ListParagraph"/>
+        <w:t xml:space="preserve"> installed on your computer, you don’t need the </w:t>
+      </w:r>
+      <w:proofErr w:type="spellStart"/>
+      <w:r>
+        <w:rPr>
+          <w:rFonts w:ascii="Times New Roman" w:hAnsi="Times New Roman"/>
+          <w:sz w:val="24"/>
+          <w:szCs w:val="24"/>
+          <w:lang w:val="en-GB"/>
+        </w:rPr>
+        <w:t>MySql</w:t>
+      </w:r>
+      <w:proofErr w:type="spellEnd"/>
+      <w:r>
+        <w:rPr>
+          <w:rFonts w:ascii="Times New Roman" w:hAnsi="Times New Roman"/>
+          <w:sz w:val="24"/>
+          <w:szCs w:val="24"/>
+          <w:lang w:val="en-GB"/>
+        </w:rPr>
+        <w:t xml:space="preserve"> server since it would be still present.</w:t>
+      </w:r>
+    </w:p>
+    <w:p>
+      <w:pPr>
+        <w:pStyle w:val="Paragrafoelenco1"/>
+        <w:ind w:left="360"/>
+        <w:rPr>
+          <w:rFonts w:ascii="Times New Roman" w:hAnsi="Times New Roman"/>
+          <w:sz w:val="24"/>
+          <w:szCs w:val="24"/>
+          <w:lang w:val="en-GB"/>
+        </w:rPr>
+      </w:pPr>
+    </w:p>
+    <w:p>
+      <w:pPr>
+        <w:pStyle w:val="Paragrafoelenco1"/>
+        <w:ind w:left="360"/>
+        <w:rPr>
+          <w:rFonts w:ascii="Times New Roman" w:hAnsi="Times New Roman"/>
+          <w:sz w:val="24"/>
+          <w:szCs w:val="24"/>
+          <w:lang w:val="en-GB"/>
+        </w:rPr>
+      </w:pPr>
+    </w:p>
+    <w:p>
+      <w:pPr>
+        <w:pStyle w:val="Paragrafoelenco1"/>
+        <w:ind w:left="360"/>
+        <w:rPr>
+          <w:rFonts w:ascii="Times New Roman" w:hAnsi="Times New Roman"/>
+          <w:sz w:val="24"/>
+          <w:szCs w:val="24"/>
+          <w:lang w:val="en-GB"/>
+        </w:rPr>
+      </w:pPr>
+    </w:p>
+    <w:p>
+      <w:pPr>
+        <w:pStyle w:val="Paragrafoelenco1"/>
+        <w:ind w:left="360"/>
+        <w:rPr>
+          <w:rFonts w:ascii="Times New Roman" w:hAnsi="Times New Roman"/>
+          <w:sz w:val="24"/>
+          <w:szCs w:val="24"/>
+          <w:lang w:val="en-GB"/>
+        </w:rPr>
+      </w:pPr>
+    </w:p>
+    <w:p>
+      <w:pPr>
+        <w:pStyle w:val="Paragrafoelenco1"/>
+        <w:ind w:left="360"/>
+        <w:rPr>
+          <w:rFonts w:ascii="Times New Roman" w:hAnsi="Times New Roman"/>
+          <w:sz w:val="24"/>
+          <w:szCs w:val="24"/>
+          <w:lang w:val="en-GB"/>
+        </w:rPr>
+      </w:pPr>
+    </w:p>
+    <w:p>
+      <w:pPr>
+        <w:pStyle w:val="Paragrafoelenco1"/>
+        <w:ind w:left="360"/>
+        <w:rPr>
+          <w:rFonts w:ascii="Times New Roman" w:hAnsi="Times New Roman"/>
+          <w:sz w:val="24"/>
+          <w:szCs w:val="24"/>
+          <w:lang w:val="en-GB"/>
+        </w:rPr>
+      </w:pPr>
+    </w:p>
+    <w:p>
+      <w:pPr>
+        <w:pStyle w:val="Paragrafoelenco1"/>
+        <w:ind w:left="360"/>
+        <w:rPr>
+          <w:rFonts w:ascii="Times New Roman" w:hAnsi="Times New Roman"/>
+          <w:sz w:val="24"/>
+          <w:szCs w:val="24"/>
+          <w:lang w:val="en-GB"/>
+        </w:rPr>
+      </w:pPr>
+    </w:p>
+    <w:p>
+      <w:pPr>
+        <w:pStyle w:val="Paragrafoelenco1"/>
+        <w:ind w:left="360"/>
+        <w:rPr>
+          <w:rFonts w:ascii="Times New Roman" w:hAnsi="Times New Roman"/>
+          <w:sz w:val="24"/>
+          <w:szCs w:val="24"/>
+          <w:lang w:val="en-GB"/>
+        </w:rPr>
+      </w:pPr>
+    </w:p>
+    <w:p>
+      <w:pPr>
+        <w:pStyle w:val="Paragrafoelenco1"/>
+        <w:ind w:left="360"/>
+        <w:rPr>
+          <w:rFonts w:ascii="Times New Roman" w:hAnsi="Times New Roman"/>
+          <w:sz w:val="24"/>
+          <w:szCs w:val="24"/>
+          <w:lang w:val="en-GB"/>
+        </w:rPr>
+      </w:pPr>
+    </w:p>
+    <w:p>
+      <w:pPr>
+        <w:pStyle w:val="Paragrafoelenco1"/>
+        <w:ind w:left="360"/>
+        <w:rPr>
+          <w:rFonts w:ascii="Times New Roman" w:hAnsi="Times New Roman"/>
+          <w:sz w:val="24"/>
+          <w:szCs w:val="24"/>
+          <w:lang w:val="en-GB"/>
+        </w:rPr>
+      </w:pPr>
+    </w:p>
+    <w:p>
+      <w:pPr>
+        <w:pStyle w:val="Paragrafoelenco1"/>
+        <w:ind w:left="360"/>
+        <w:rPr>
+          <w:rFonts w:ascii="Times New Roman" w:hAnsi="Times New Roman"/>
+          <w:sz w:val="24"/>
+          <w:szCs w:val="24"/>
+          <w:lang w:val="en-GB"/>
+        </w:rPr>
+      </w:pPr>
+    </w:p>
+    <w:p>
+      <w:pPr>
+        <w:pStyle w:val="Paragrafoelenco1"/>
+        <w:ind w:left="360"/>
+        <w:rPr>
+          <w:rFonts w:ascii="Times New Roman" w:hAnsi="Times New Roman"/>
+          <w:sz w:val="24"/>
+          <w:szCs w:val="24"/>
+          <w:lang w:val="en-GB"/>
+        </w:rPr>
+      </w:pPr>
+    </w:p>
+    <w:p>
+      <w:pPr>
+        <w:pStyle w:val="Paragrafoelenco1"/>
+        <w:ind w:left="360"/>
+        <w:rPr>
+          <w:rFonts w:ascii="Times New Roman" w:hAnsi="Times New Roman"/>
+          <w:sz w:val="24"/>
+          <w:szCs w:val="24"/>
+          <w:lang w:val="en-GB"/>
+        </w:rPr>
+      </w:pPr>
+    </w:p>
+    <w:p>
+      <w:pPr>
+        <w:pStyle w:val="Paragrafoelenco1"/>
         <w:ind w:left="360"/>
         <w:rPr>
           <w:rFonts w:ascii="Times New Roman" w:hAnsi="Times New Roman"/>
@@ -3148,8 +3542,20 @@
           <w:szCs w:val="28"/>
         </w:rPr>
         <w:lastRenderedPageBreak/>
-        <w:t>Database Configuration</w:t>
-      </w:r>
+        <w:t xml:space="preserve">Database </w:t>
+      </w:r>
+      <w:proofErr w:type="spellStart"/>
+      <w:r>
+        <w:rPr>
+          <w:rFonts w:ascii="Times New Roman" w:hAnsi="Times New Roman" w:cs="Times New Roman"/>
+          <w:b/>
+          <w:bCs/>
+          <w:sz w:val="28"/>
+          <w:szCs w:val="28"/>
+        </w:rPr>
+        <w:t>Configuration</w:t>
+      </w:r>
+      <w:proofErr w:type="spellEnd"/>
     </w:p>
     <w:p>
       <w:pPr>
@@ -3185,7 +3591,23 @@
           <w:rFonts w:ascii="Times New Roman" w:hAnsi="Times New Roman" w:cs="Times New Roman"/>
           <w:b/>
         </w:rPr>
-        <w:t xml:space="preserve">Create the MySql schema </w:t>
+        <w:t xml:space="preserve">Create the </w:t>
+      </w:r>
+      <w:proofErr w:type="spellStart"/>
+      <w:r>
+        <w:rPr>
+          <w:rFonts w:ascii="Times New Roman" w:hAnsi="Times New Roman" w:cs="Times New Roman"/>
+          <w:b/>
+        </w:rPr>
+        <w:t>MySql</w:t>
+      </w:r>
+      <w:proofErr w:type="spellEnd"/>
+      <w:r>
+        <w:rPr>
+          <w:rFonts w:ascii="Times New Roman" w:hAnsi="Times New Roman" w:cs="Times New Roman"/>
+          <w:b/>
+        </w:rPr>
+        <w:t xml:space="preserve"> schema </w:t>
       </w:r>
     </w:p>
     <w:p>
@@ -3212,7 +3634,23 @@
           <w:rFonts w:ascii="Times New Roman" w:hAnsi="Times New Roman" w:cs="Times New Roman"/>
           <w:lang w:val="en-GB"/>
         </w:rPr>
-        <w:t>Now you can create the database: just open your MySql console and write this command.</w:t>
+        <w:t xml:space="preserve">Now you can create the database: just open your </w:t>
+      </w:r>
+      <w:proofErr w:type="spellStart"/>
+      <w:r>
+        <w:rPr>
+          <w:rFonts w:ascii="Times New Roman" w:hAnsi="Times New Roman" w:cs="Times New Roman"/>
+          <w:lang w:val="en-GB"/>
+        </w:rPr>
+        <w:t>MySql</w:t>
+      </w:r>
+      <w:proofErr w:type="spellEnd"/>
+      <w:r>
+        <w:rPr>
+          <w:rFonts w:ascii="Times New Roman" w:hAnsi="Times New Roman" w:cs="Times New Roman"/>
+          <w:lang w:val="en-GB"/>
+        </w:rPr>
+        <w:t xml:space="preserve"> console and write this command.</w:t>
       </w:r>
     </w:p>
     <w:p>
@@ -3244,37 +3682,40 @@
           <w:szCs w:val="20"/>
           <w:lang w:val="en-GB"/>
         </w:rPr>
-        <w:t>source /path/to/bidwinreal.sql;</w:t>
-      </w:r>
-    </w:p>
-    <w:p>
-      <w:pPr>
-        <w:pStyle w:val="Default"/>
-        <w:ind w:left="360"/>
+        <w:t>source /path/to/</w:t>
+      </w:r>
+      <w:proofErr w:type="spellStart"/>
+      <w:r>
         <w:rPr>
           <w:rFonts w:ascii="Courier New" w:hAnsi="Courier New" w:cs="Courier New"/>
           <w:sz w:val="20"/>
           <w:szCs w:val="20"/>
           <w:lang w:val="en-GB"/>
         </w:rPr>
-      </w:pPr>
+        <w:t>bidwinreal.sql</w:t>
+      </w:r>
+      <w:proofErr w:type="spellEnd"/>
+      <w:r>
+        <w:rPr>
+          <w:rFonts w:ascii="Courier New" w:hAnsi="Courier New" w:cs="Courier New"/>
+          <w:sz w:val="20"/>
+          <w:szCs w:val="20"/>
+          <w:lang w:val="en-GB"/>
+        </w:rPr>
+        <w:t>;</w:t>
+      </w:r>
     </w:p>
     <w:p>
       <w:pPr>
         <w:pStyle w:val="Default"/>
         <w:ind w:left="360"/>
         <w:rPr>
-          <w:rFonts w:ascii="Times New Roman" w:hAnsi="Times New Roman" w:cs="Times New Roman"/>
-          <w:lang w:val="en-GB"/>
-        </w:rPr>
-      </w:pPr>
-      <w:r>
-        <w:rPr>
-          <w:rFonts w:ascii="Times New Roman" w:hAnsi="Times New Roman" w:cs="Times New Roman"/>
-          <w:lang w:val="en-GB"/>
-        </w:rPr>
-        <w:t>Where /path/to/ is the path where you have the bidwinrealm.sql</w:t>
-      </w:r>
+          <w:rFonts w:ascii="Courier New" w:hAnsi="Courier New" w:cs="Courier New"/>
+          <w:sz w:val="20"/>
+          <w:szCs w:val="20"/>
+          <w:lang w:val="en-GB"/>
+        </w:rPr>
+      </w:pPr>
     </w:p>
     <w:p>
       <w:pPr>
@@ -3290,6 +3731,32 @@
           <w:rFonts w:ascii="Times New Roman" w:hAnsi="Times New Roman" w:cs="Times New Roman"/>
           <w:lang w:val="en-GB"/>
         </w:rPr>
+        <w:t xml:space="preserve">Where /path/to/ is the path where you have the </w:t>
+      </w:r>
+      <w:proofErr w:type="spellStart"/>
+      <w:r>
+        <w:rPr>
+          <w:rFonts w:ascii="Times New Roman" w:hAnsi="Times New Roman" w:cs="Times New Roman"/>
+          <w:lang w:val="en-GB"/>
+        </w:rPr>
+        <w:t>bidwinrealm.sql</w:t>
+      </w:r>
+      <w:proofErr w:type="spellEnd"/>
+    </w:p>
+    <w:p>
+      <w:pPr>
+        <w:pStyle w:val="Default"/>
+        <w:ind w:left="360"/>
+        <w:rPr>
+          <w:rFonts w:ascii="Times New Roman" w:hAnsi="Times New Roman" w:cs="Times New Roman"/>
+          <w:lang w:val="en-GB"/>
+        </w:rPr>
+      </w:pPr>
+      <w:r>
+        <w:rPr>
+          <w:rFonts w:ascii="Times New Roman" w:hAnsi="Times New Roman" w:cs="Times New Roman"/>
+          <w:lang w:val="en-GB"/>
+        </w:rPr>
         <w:t>By default we recommend you to put it on your Desktop and delete it after you gave the command.</w:t>
       </w:r>
     </w:p>
@@ -3307,7 +3774,23 @@
           <w:rFonts w:ascii="Times New Roman" w:hAnsi="Times New Roman" w:cs="Times New Roman"/>
           <w:lang w:val="en-GB"/>
         </w:rPr>
-        <w:t xml:space="preserve">You can find the bidwinrelam.sql </w:t>
+        <w:t xml:space="preserve">You can find the </w:t>
+      </w:r>
+      <w:proofErr w:type="spellStart"/>
+      <w:r>
+        <w:rPr>
+          <w:rFonts w:ascii="Times New Roman" w:hAnsi="Times New Roman" w:cs="Times New Roman"/>
+          <w:lang w:val="en-GB"/>
+        </w:rPr>
+        <w:t>bidwinrelam.sql</w:t>
+      </w:r>
+      <w:proofErr w:type="spellEnd"/>
+      <w:r>
+        <w:rPr>
+          <w:rFonts w:ascii="Times New Roman" w:hAnsi="Times New Roman" w:cs="Times New Roman"/>
+          <w:lang w:val="en-GB"/>
+        </w:rPr>
+        <w:t xml:space="preserve"> </w:t>
       </w:r>
       <w:hyperlink r:id="rId17" w:history="1">
         <w:r>
@@ -3324,7 +3807,23 @@
           <w:rFonts w:ascii="Times New Roman" w:hAnsi="Times New Roman" w:cs="Times New Roman"/>
           <w:lang w:val="en-GB"/>
         </w:rPr>
-        <w:t>. Copy the text in a new bidwinreal.sql file and execute the previous command.</w:t>
+        <w:t xml:space="preserve">. Copy the text in a new </w:t>
+      </w:r>
+      <w:proofErr w:type="spellStart"/>
+      <w:r>
+        <w:rPr>
+          <w:rFonts w:ascii="Times New Roman" w:hAnsi="Times New Roman" w:cs="Times New Roman"/>
+          <w:lang w:val="en-GB"/>
+        </w:rPr>
+        <w:t>bidwinreal.sql</w:t>
+      </w:r>
+      <w:proofErr w:type="spellEnd"/>
+      <w:r>
+        <w:rPr>
+          <w:rFonts w:ascii="Times New Roman" w:hAnsi="Times New Roman" w:cs="Times New Roman"/>
+          <w:lang w:val="en-GB"/>
+        </w:rPr>
+        <w:t xml:space="preserve"> file and execute the previous command.</w:t>
       </w:r>
     </w:p>
     <w:p>
@@ -3384,7 +3883,7 @@
     </w:p>
     <w:p>
       <w:pPr>
-        <w:pStyle w:val="ListParagraph"/>
+        <w:pStyle w:val="Paragrafoelenco1"/>
         <w:numPr>
           <w:ilvl w:val="1"/>
           <w:numId w:val="1"/>
@@ -3396,47 +3895,98 @@
           <w:szCs w:val="24"/>
         </w:rPr>
       </w:pPr>
-      <w:r>
-        <w:rPr>
-          <w:rFonts w:ascii="Times New Roman" w:hAnsi="Times New Roman"/>
-          <w:b/>
-          <w:sz w:val="24"/>
-          <w:szCs w:val="24"/>
-        </w:rPr>
-        <w:t>Install MySql Java Connector</w:t>
-      </w:r>
-    </w:p>
-    <w:p>
-      <w:pPr>
-        <w:pStyle w:val="ListParagraph"/>
-        <w:ind w:left="360"/>
-        <w:rPr>
-          <w:rFonts w:ascii="Times New Roman" w:hAnsi="Times New Roman"/>
-          <w:b/>
-          <w:sz w:val="24"/>
-          <w:szCs w:val="24"/>
-        </w:rPr>
-      </w:pPr>
-    </w:p>
-    <w:p>
-      <w:pPr>
-        <w:pStyle w:val="ListParagraph"/>
-        <w:ind w:left="360"/>
-        <w:rPr>
-          <w:rFonts w:ascii="Times New Roman" w:hAnsi="Times New Roman"/>
-          <w:sz w:val="24"/>
-          <w:szCs w:val="24"/>
-          <w:lang w:val="en-GB"/>
-        </w:rPr>
-      </w:pPr>
-      <w:r>
-        <w:rPr>
-          <w:rFonts w:ascii="Times New Roman" w:hAnsi="Times New Roman"/>
-          <w:sz w:val="24"/>
-          <w:szCs w:val="24"/>
-          <w:lang w:val="en-GB"/>
-        </w:rPr>
-        <w:t xml:space="preserve">Now you have to install tha MySQL Java Connector in Glassfish to let the Glassfish Server communicate with the MySQL Server. It can be downloaded </w:t>
+      <w:proofErr w:type="spellStart"/>
+      <w:r>
+        <w:rPr>
+          <w:rFonts w:ascii="Times New Roman" w:hAnsi="Times New Roman"/>
+          <w:b/>
+          <w:sz w:val="24"/>
+          <w:szCs w:val="24"/>
+        </w:rPr>
+        <w:t>Install</w:t>
+      </w:r>
+      <w:proofErr w:type="spellEnd"/>
+      <w:r>
+        <w:rPr>
+          <w:rFonts w:ascii="Times New Roman" w:hAnsi="Times New Roman"/>
+          <w:b/>
+          <w:sz w:val="24"/>
+          <w:szCs w:val="24"/>
+        </w:rPr>
+        <w:t xml:space="preserve"> </w:t>
+      </w:r>
+      <w:proofErr w:type="spellStart"/>
+      <w:r>
+        <w:rPr>
+          <w:rFonts w:ascii="Times New Roman" w:hAnsi="Times New Roman"/>
+          <w:b/>
+          <w:sz w:val="24"/>
+          <w:szCs w:val="24"/>
+        </w:rPr>
+        <w:t>MySql</w:t>
+      </w:r>
+      <w:proofErr w:type="spellEnd"/>
+      <w:r>
+        <w:rPr>
+          <w:rFonts w:ascii="Times New Roman" w:hAnsi="Times New Roman"/>
+          <w:b/>
+          <w:sz w:val="24"/>
+          <w:szCs w:val="24"/>
+        </w:rPr>
+        <w:t xml:space="preserve"> Java Connector</w:t>
+      </w:r>
+    </w:p>
+    <w:p>
+      <w:pPr>
+        <w:pStyle w:val="Paragrafoelenco1"/>
+        <w:ind w:left="360"/>
+        <w:rPr>
+          <w:rFonts w:ascii="Times New Roman" w:hAnsi="Times New Roman"/>
+          <w:b/>
+          <w:sz w:val="24"/>
+          <w:szCs w:val="24"/>
+        </w:rPr>
+      </w:pPr>
+    </w:p>
+    <w:p>
+      <w:pPr>
+        <w:pStyle w:val="Paragrafoelenco1"/>
+        <w:ind w:left="360"/>
+        <w:rPr>
+          <w:rFonts w:ascii="Times New Roman" w:hAnsi="Times New Roman"/>
+          <w:sz w:val="24"/>
+          <w:szCs w:val="24"/>
+          <w:lang w:val="en-GB"/>
+        </w:rPr>
+      </w:pPr>
+      <w:r>
+        <w:rPr>
+          <w:rFonts w:ascii="Times New Roman" w:hAnsi="Times New Roman"/>
+          <w:sz w:val="24"/>
+          <w:szCs w:val="24"/>
+          <w:lang w:val="en-GB"/>
+        </w:rPr>
+        <w:t xml:space="preserve">Now you have to install </w:t>
+      </w:r>
+      <w:proofErr w:type="spellStart"/>
+      <w:r>
+        <w:rPr>
+          <w:rFonts w:ascii="Times New Roman" w:hAnsi="Times New Roman"/>
+          <w:sz w:val="24"/>
+          <w:szCs w:val="24"/>
+          <w:lang w:val="en-GB"/>
+        </w:rPr>
+        <w:t>tha</w:t>
+      </w:r>
+      <w:proofErr w:type="spellEnd"/>
+      <w:r>
+        <w:rPr>
+          <w:rFonts w:ascii="Times New Roman" w:hAnsi="Times New Roman"/>
+          <w:sz w:val="24"/>
+          <w:szCs w:val="24"/>
+          <w:lang w:val="en-GB"/>
+        </w:rPr>
+        <w:t xml:space="preserve"> MySQL Java Connector in Glassfish to let the Glassfish Server communicate with the MySQL Server. It can be downloaded </w:t>
       </w:r>
       <w:hyperlink r:id="rId19" w:history="1">
         <w:r>
@@ -3462,7 +4012,7 @@
     </w:p>
     <w:p>
       <w:pPr>
-        <w:pStyle w:val="ListParagraph"/>
+        <w:pStyle w:val="Paragrafoelenco1"/>
         <w:ind w:left="360"/>
         <w:rPr>
           <w:rFonts w:ascii="Times New Roman" w:hAnsi="Times New Roman"/>
@@ -3483,19 +4033,19 @@
     </w:p>
     <w:p>
       <w:pPr>
-        <w:pStyle w:val="ListParagraph"/>
-        <w:ind w:left="360"/>
-        <w:rPr>
-          <w:rFonts w:ascii="Times New Roman" w:hAnsi="Times New Roman"/>
-          <w:sz w:val="24"/>
-          <w:szCs w:val="24"/>
-          <w:lang w:val="en-GB"/>
-        </w:rPr>
-      </w:pPr>
-    </w:p>
-    <w:p>
-      <w:pPr>
-        <w:pStyle w:val="ListParagraph"/>
+        <w:pStyle w:val="Paragrafoelenco1"/>
+        <w:ind w:left="360"/>
+        <w:rPr>
+          <w:rFonts w:ascii="Times New Roman" w:hAnsi="Times New Roman"/>
+          <w:sz w:val="24"/>
+          <w:szCs w:val="24"/>
+          <w:lang w:val="en-GB"/>
+        </w:rPr>
+      </w:pPr>
+    </w:p>
+    <w:p>
+      <w:pPr>
+        <w:pStyle w:val="Paragrafoelenco1"/>
         <w:ind w:left="360"/>
         <w:rPr>
           <w:rFonts w:ascii="Times New Roman" w:hAnsi="Times New Roman"/>
@@ -3565,30 +4115,30 @@
     </w:p>
     <w:p>
       <w:pPr>
-        <w:pStyle w:val="ListParagraph"/>
-        <w:ind w:left="360"/>
-        <w:rPr>
-          <w:rFonts w:ascii="Times New Roman" w:hAnsi="Times New Roman"/>
-          <w:b/>
-          <w:sz w:val="24"/>
-          <w:szCs w:val="24"/>
-        </w:rPr>
-      </w:pPr>
-    </w:p>
-    <w:p>
-      <w:pPr>
-        <w:pStyle w:val="ListParagraph"/>
-        <w:ind w:left="360"/>
-        <w:rPr>
-          <w:rFonts w:ascii="Times New Roman" w:hAnsi="Times New Roman"/>
-          <w:sz w:val="24"/>
-          <w:szCs w:val="24"/>
-        </w:rPr>
-      </w:pPr>
-    </w:p>
-    <w:p>
-      <w:pPr>
-        <w:pStyle w:val="ListParagraph"/>
+        <w:pStyle w:val="Paragrafoelenco1"/>
+        <w:ind w:left="360"/>
+        <w:rPr>
+          <w:rFonts w:ascii="Times New Roman" w:hAnsi="Times New Roman"/>
+          <w:b/>
+          <w:sz w:val="24"/>
+          <w:szCs w:val="24"/>
+        </w:rPr>
+      </w:pPr>
+    </w:p>
+    <w:p>
+      <w:pPr>
+        <w:pStyle w:val="Paragrafoelenco1"/>
+        <w:ind w:left="360"/>
+        <w:rPr>
+          <w:rFonts w:ascii="Times New Roman" w:hAnsi="Times New Roman"/>
+          <w:sz w:val="24"/>
+          <w:szCs w:val="24"/>
+        </w:rPr>
+      </w:pPr>
+    </w:p>
+    <w:p>
+      <w:pPr>
+        <w:pStyle w:val="Paragrafoelenco1"/>
         <w:ind w:left="360"/>
         <w:rPr>
           <w:rFonts w:ascii="Times New Roman" w:hAnsi="Times New Roman"/>
@@ -3609,19 +4159,19 @@
     </w:p>
     <w:p>
       <w:pPr>
-        <w:pStyle w:val="ListParagraph"/>
-        <w:ind w:left="360"/>
-        <w:rPr>
-          <w:rFonts w:ascii="Times New Roman" w:hAnsi="Times New Roman"/>
-          <w:sz w:val="24"/>
-          <w:szCs w:val="24"/>
-          <w:lang w:val="en-GB"/>
-        </w:rPr>
-      </w:pPr>
-    </w:p>
-    <w:p>
-      <w:pPr>
-        <w:pStyle w:val="ListParagraph"/>
+        <w:pStyle w:val="Paragrafoelenco1"/>
+        <w:ind w:left="360"/>
+        <w:rPr>
+          <w:rFonts w:ascii="Times New Roman" w:hAnsi="Times New Roman"/>
+          <w:sz w:val="24"/>
+          <w:szCs w:val="24"/>
+          <w:lang w:val="en-GB"/>
+        </w:rPr>
+      </w:pPr>
+    </w:p>
+    <w:p>
+      <w:pPr>
+        <w:pStyle w:val="Paragrafoelenco1"/>
         <w:ind w:left="0"/>
         <w:rPr>
           <w:rFonts w:ascii="Times New Roman" w:hAnsi="Times New Roman"/>
@@ -3634,7 +4184,7 @@
     </w:p>
     <w:p>
       <w:pPr>
-        <w:pStyle w:val="ListParagraph"/>
+        <w:pStyle w:val="Paragrafoelenco1"/>
         <w:ind w:left="0"/>
         <w:rPr>
           <w:rFonts w:ascii="Times New Roman" w:hAnsi="Times New Roman"/>
@@ -3647,7 +4197,7 @@
     </w:p>
     <w:p>
       <w:pPr>
-        <w:pStyle w:val="ListParagraph"/>
+        <w:pStyle w:val="Paragrafoelenco1"/>
         <w:ind w:left="0"/>
         <w:rPr>
           <w:rFonts w:ascii="Times New Roman" w:hAnsi="Times New Roman"/>
@@ -3660,7 +4210,7 @@
     </w:p>
     <w:p>
       <w:pPr>
-        <w:pStyle w:val="ListParagraph"/>
+        <w:pStyle w:val="Paragrafoelenco1"/>
         <w:ind w:left="0"/>
         <w:rPr>
           <w:rFonts w:ascii="Times New Roman" w:hAnsi="Times New Roman"/>
@@ -3673,7 +4223,7 @@
     </w:p>
     <w:p>
       <w:pPr>
-        <w:pStyle w:val="ListParagraph"/>
+        <w:pStyle w:val="Paragrafoelenco1"/>
         <w:ind w:left="0"/>
         <w:rPr>
           <w:rFonts w:ascii="Times New Roman" w:hAnsi="Times New Roman"/>
@@ -3686,7 +4236,7 @@
     </w:p>
     <w:p>
       <w:pPr>
-        <w:pStyle w:val="ListParagraph"/>
+        <w:pStyle w:val="Paragrafoelenco1"/>
         <w:ind w:left="0"/>
         <w:rPr>
           <w:rFonts w:ascii="Times New Roman" w:hAnsi="Times New Roman"/>
@@ -3699,7 +4249,7 @@
     </w:p>
     <w:p>
       <w:pPr>
-        <w:pStyle w:val="ListParagraph"/>
+        <w:pStyle w:val="Paragrafoelenco1"/>
         <w:ind w:left="0"/>
         <w:rPr>
           <w:rFonts w:ascii="Times New Roman" w:hAnsi="Times New Roman"/>
@@ -3712,7 +4262,7 @@
     </w:p>
     <w:p>
       <w:pPr>
-        <w:pStyle w:val="ListParagraph"/>
+        <w:pStyle w:val="Paragrafoelenco1"/>
         <w:ind w:left="0"/>
         <w:rPr>
           <w:rFonts w:ascii="Times New Roman" w:hAnsi="Times New Roman"/>
@@ -3725,7 +4275,7 @@
     </w:p>
     <w:p>
       <w:pPr>
-        <w:pStyle w:val="ListParagraph"/>
+        <w:pStyle w:val="Paragrafoelenco1"/>
         <w:ind w:left="0"/>
         <w:rPr>
           <w:rFonts w:ascii="Times New Roman" w:hAnsi="Times New Roman"/>
@@ -3749,53 +4299,93 @@
     </w:p>
     <w:p>
       <w:pPr>
-        <w:pStyle w:val="ListParagraph"/>
-        <w:ind w:left="360"/>
-        <w:rPr>
-          <w:rFonts w:ascii="Times New Roman" w:hAnsi="Times New Roman"/>
-          <w:b/>
-          <w:lang w:val="en-GB"/>
-        </w:rPr>
-      </w:pPr>
-    </w:p>
-    <w:p>
-      <w:pPr>
-        <w:pStyle w:val="ListParagraph"/>
-        <w:ind w:left="360"/>
-        <w:rPr>
-          <w:rFonts w:ascii="Times New Roman" w:hAnsi="Times New Roman"/>
-          <w:sz w:val="24"/>
-          <w:szCs w:val="24"/>
-          <w:lang w:val="en-GB"/>
-        </w:rPr>
-      </w:pPr>
-      <w:r>
-        <w:rPr>
-          <w:rFonts w:ascii="Times New Roman" w:hAnsi="Times New Roman"/>
-          <w:sz w:val="24"/>
-          <w:szCs w:val="24"/>
-          <w:lang w:val="en-GB"/>
-        </w:rPr>
-        <w:t>Now we create the connectors that allows our webapp - which is hosted on the Glassfish server - to interact with the database.</w:t>
-      </w:r>
-    </w:p>
-    <w:p>
-      <w:pPr>
-        <w:pStyle w:val="ListParagraph"/>
-        <w:ind w:left="360"/>
-        <w:rPr>
-          <w:rFonts w:ascii="Times New Roman" w:hAnsi="Times New Roman"/>
-          <w:lang w:val="en-GB"/>
-        </w:rPr>
-      </w:pPr>
-      <w:r>
-        <w:rPr>
-          <w:rFonts w:ascii="Times New Roman" w:hAnsi="Times New Roman"/>
-          <w:sz w:val="24"/>
-          <w:szCs w:val="24"/>
-          <w:lang w:val="en-GB"/>
-        </w:rPr>
-        <w:t>We will create a Connector - with the bidwinrealm database -, a Pool and a Realm Connector</w:t>
+        <w:pStyle w:val="Paragrafoelenco1"/>
+        <w:ind w:left="360"/>
+        <w:rPr>
+          <w:rFonts w:ascii="Times New Roman" w:hAnsi="Times New Roman"/>
+          <w:b/>
+          <w:lang w:val="en-GB"/>
+        </w:rPr>
+      </w:pPr>
+    </w:p>
+    <w:p>
+      <w:pPr>
+        <w:pStyle w:val="Paragrafoelenco1"/>
+        <w:ind w:left="360"/>
+        <w:rPr>
+          <w:rFonts w:ascii="Times New Roman" w:hAnsi="Times New Roman"/>
+          <w:sz w:val="24"/>
+          <w:szCs w:val="24"/>
+          <w:lang w:val="en-GB"/>
+        </w:rPr>
+      </w:pPr>
+      <w:r>
+        <w:rPr>
+          <w:rFonts w:ascii="Times New Roman" w:hAnsi="Times New Roman"/>
+          <w:sz w:val="24"/>
+          <w:szCs w:val="24"/>
+          <w:lang w:val="en-GB"/>
+        </w:rPr>
+        <w:t xml:space="preserve">Now we create the connectors that allows our </w:t>
+      </w:r>
+      <w:proofErr w:type="spellStart"/>
+      <w:r>
+        <w:rPr>
+          <w:rFonts w:ascii="Times New Roman" w:hAnsi="Times New Roman"/>
+          <w:sz w:val="24"/>
+          <w:szCs w:val="24"/>
+          <w:lang w:val="en-GB"/>
+        </w:rPr>
+        <w:t>webapp</w:t>
+      </w:r>
+      <w:proofErr w:type="spellEnd"/>
+      <w:r>
+        <w:rPr>
+          <w:rFonts w:ascii="Times New Roman" w:hAnsi="Times New Roman"/>
+          <w:sz w:val="24"/>
+          <w:szCs w:val="24"/>
+          <w:lang w:val="en-GB"/>
+        </w:rPr>
+        <w:t xml:space="preserve"> - which is hosted on the Glassfish server - to interact with the database.</w:t>
+      </w:r>
+    </w:p>
+    <w:p>
+      <w:pPr>
+        <w:pStyle w:val="Paragrafoelenco1"/>
+        <w:ind w:left="360"/>
+        <w:rPr>
+          <w:rFonts w:ascii="Times New Roman" w:hAnsi="Times New Roman"/>
+          <w:lang w:val="en-GB"/>
+        </w:rPr>
+      </w:pPr>
+      <w:r>
+        <w:rPr>
+          <w:rFonts w:ascii="Times New Roman" w:hAnsi="Times New Roman"/>
+          <w:sz w:val="24"/>
+          <w:szCs w:val="24"/>
+          <w:lang w:val="en-GB"/>
+        </w:rPr>
+        <w:t xml:space="preserve">We will create a Connector - with the </w:t>
+      </w:r>
+      <w:proofErr w:type="spellStart"/>
+      <w:r>
+        <w:rPr>
+          <w:rFonts w:ascii="Times New Roman" w:hAnsi="Times New Roman"/>
+          <w:sz w:val="24"/>
+          <w:szCs w:val="24"/>
+          <w:lang w:val="en-GB"/>
+        </w:rPr>
+        <w:t>bidwinrealm</w:t>
+      </w:r>
+      <w:proofErr w:type="spellEnd"/>
+      <w:r>
+        <w:rPr>
+          <w:rFonts w:ascii="Times New Roman" w:hAnsi="Times New Roman"/>
+          <w:sz w:val="24"/>
+          <w:szCs w:val="24"/>
+          <w:lang w:val="en-GB"/>
+        </w:rPr>
+        <w:t xml:space="preserve"> database -, a Pool and a Realm Connector</w:t>
       </w:r>
       <w:r>
         <w:rPr>
@@ -3807,7 +4397,7 @@
     </w:p>
     <w:p>
       <w:pPr>
-        <w:pStyle w:val="ListParagraph"/>
+        <w:pStyle w:val="Paragrafoelenco1"/>
         <w:ind w:left="360"/>
         <w:rPr>
           <w:rFonts w:ascii="Times New Roman" w:hAnsi="Times New Roman"/>
@@ -3828,19 +4418,19 @@
     </w:p>
     <w:p>
       <w:pPr>
-        <w:pStyle w:val="ListParagraph"/>
-        <w:ind w:left="360"/>
-        <w:rPr>
-          <w:rFonts w:ascii="Times New Roman" w:hAnsi="Times New Roman"/>
-          <w:sz w:val="24"/>
-          <w:szCs w:val="24"/>
-          <w:lang w:val="en-GB"/>
-        </w:rPr>
-      </w:pPr>
-    </w:p>
-    <w:p>
-      <w:pPr>
-        <w:pStyle w:val="ListParagraph"/>
+        <w:pStyle w:val="Paragrafoelenco1"/>
+        <w:ind w:left="360"/>
+        <w:rPr>
+          <w:rFonts w:ascii="Times New Roman" w:hAnsi="Times New Roman"/>
+          <w:sz w:val="24"/>
+          <w:szCs w:val="24"/>
+          <w:lang w:val="en-GB"/>
+        </w:rPr>
+      </w:pPr>
+    </w:p>
+    <w:p>
+      <w:pPr>
+        <w:pStyle w:val="Paragrafoelenco1"/>
         <w:ind w:left="360"/>
         <w:rPr>
           <w:rFonts w:ascii="Times New Roman" w:hAnsi="Times New Roman"/>
@@ -3882,7 +4472,29 @@
           <w:szCs w:val="24"/>
           <w:lang w:val="en-GB"/>
         </w:rPr>
-        <w:t xml:space="preserve">The provided glassfish-resources.xml files can be used to configure the JDBC connection between glassfish and the database. In case the database differs from the one described above, this file must be manually edited. It can be manually imported in glassfish (after starting it with “asadmin start-domain”) with: </w:t>
+        <w:t>The provided glassfish-resources.xml files can be used to configure the JDBC connection between glassfish and the database. In case the database differs from the one described above, this file must be manually edited. It can be manually imported in glassfish (after starting it with “</w:t>
+      </w:r>
+      <w:proofErr w:type="spellStart"/>
+      <w:r>
+        <w:rPr>
+          <w:rFonts w:ascii="Times New Roman" w:hAnsi="Times New Roman"/>
+          <w:color w:val="000000"/>
+          <w:sz w:val="24"/>
+          <w:szCs w:val="24"/>
+          <w:lang w:val="en-GB"/>
+        </w:rPr>
+        <w:t>asadmin</w:t>
+      </w:r>
+      <w:proofErr w:type="spellEnd"/>
+      <w:r>
+        <w:rPr>
+          <w:rFonts w:ascii="Times New Roman" w:hAnsi="Times New Roman"/>
+          <w:color w:val="000000"/>
+          <w:sz w:val="24"/>
+          <w:szCs w:val="24"/>
+          <w:lang w:val="en-GB"/>
+        </w:rPr>
+        <w:t xml:space="preserve"> start-domain”) with: </w:t>
       </w:r>
     </w:p>
     <w:p>
@@ -3915,6 +4527,7 @@
           <w:lang w:val="en-GB"/>
         </w:rPr>
       </w:pPr>
+      <w:proofErr w:type="spellStart"/>
       <w:r>
         <w:rPr>
           <w:rFonts w:ascii="Courier New" w:hAnsi="Courier New" w:cs="Courier New"/>
@@ -3923,7 +4536,18 @@
           <w:szCs w:val="20"/>
           <w:lang w:val="en-GB"/>
         </w:rPr>
-        <w:t xml:space="preserve">asadmin add-resources /path/to/sun-resources.xml </w:t>
+        <w:t>asadmin</w:t>
+      </w:r>
+      <w:proofErr w:type="spellEnd"/>
+      <w:r>
+        <w:rPr>
+          <w:rFonts w:ascii="Courier New" w:hAnsi="Courier New" w:cs="Courier New"/>
+          <w:color w:val="000000"/>
+          <w:sz w:val="20"/>
+          <w:szCs w:val="20"/>
+          <w:lang w:val="en-GB"/>
+        </w:rPr>
+        <w:t xml:space="preserve"> add-resources /path/to/sun-resources.xml </w:t>
       </w:r>
     </w:p>
     <w:p>
@@ -3997,6 +4621,7 @@
           <w:lang w:val="en-GB"/>
         </w:rPr>
       </w:pPr>
+      <w:proofErr w:type="spellStart"/>
       <w:r>
         <w:rPr>
           <w:rFonts w:ascii="Courier New" w:hAnsi="Courier New" w:cs="Courier New"/>
@@ -4005,15 +4630,9 @@
           <w:szCs w:val="20"/>
           <w:lang w:val="en-GB"/>
         </w:rPr>
-        <w:t xml:space="preserve">asadmin create-auth-realm --classname=com.sun.enterprise.security.auth.realm.jdbc.JDBCRealm --property=jaas-context=jdbcRealm:datasource-jndi=jdbc/bidwinrealmr:user-table=users:user-name-column=Username:password-column=Password:group-table=user_groups:group-name-column=group_id:digestrealm-password-enc-algorithm=AES:digest-algorithm=MD5 </w:t>
-      </w:r>
-      <w:r>
-        <w:rPr>
-          <w:rFonts w:ascii="Courier New" w:hAnsi="Courier New" w:cs="Courier New"/>
-          <w:lang w:val="en-GB"/>
-        </w:rPr>
-        <w:t>authjdbcRealm</w:t>
-      </w:r>
+        <w:t>asadmin</w:t>
+      </w:r>
+      <w:proofErr w:type="spellEnd"/>
       <w:r>
         <w:rPr>
           <w:rFonts w:ascii="Courier New" w:hAnsi="Courier New" w:cs="Courier New"/>
@@ -4022,13 +4641,10 @@
           <w:szCs w:val="20"/>
           <w:lang w:val="en-GB"/>
         </w:rPr>
-        <w:t xml:space="preserve"> </w:t>
-      </w:r>
-    </w:p>
-    <w:p>
-      <w:pPr>
-        <w:pStyle w:val="ListParagraph"/>
-        <w:ind w:left="360"/>
+        <w:t xml:space="preserve"> create-</w:t>
+      </w:r>
+      <w:proofErr w:type="spellStart"/>
+      <w:r>
         <w:rPr>
           <w:rFonts w:ascii="Courier New" w:hAnsi="Courier New" w:cs="Courier New"/>
           <w:color w:val="000000"/>
@@ -4036,302 +4652,645 @@
           <w:szCs w:val="20"/>
           <w:lang w:val="en-GB"/>
         </w:rPr>
-      </w:pPr>
-    </w:p>
-    <w:p>
-      <w:pPr>
-        <w:pStyle w:val="ListParagraph"/>
-        <w:ind w:left="360"/>
-        <w:rPr>
-          <w:rFonts w:ascii="Times New Roman" w:hAnsi="Times New Roman"/>
-          <w:sz w:val="24"/>
-          <w:szCs w:val="24"/>
-          <w:lang w:val="en-GB"/>
-        </w:rPr>
-      </w:pPr>
-      <w:r>
-        <w:rPr>
-          <w:rFonts w:ascii="Times New Roman" w:hAnsi="Times New Roman"/>
+        <w:t>auth</w:t>
+      </w:r>
+      <w:proofErr w:type="spellEnd"/>
+      <w:r>
+        <w:rPr>
+          <w:rFonts w:ascii="Courier New" w:hAnsi="Courier New" w:cs="Courier New"/>
           <w:color w:val="000000"/>
-          <w:sz w:val="24"/>
-          <w:szCs w:val="24"/>
-          <w:lang w:val="en-GB"/>
-        </w:rPr>
-        <w:t>Glassfish has to be restarted after giving these commands (this can be done with “asadmin restart-domain”).</w:t>
-      </w:r>
-    </w:p>
-    <w:p>
-      <w:pPr>
-        <w:pStyle w:val="ListParagraph"/>
-        <w:ind w:left="360"/>
-        <w:rPr>
-          <w:rFonts w:ascii="Times New Roman" w:hAnsi="Times New Roman"/>
-          <w:lang w:val="en-GB"/>
-        </w:rPr>
-      </w:pPr>
-      <w:r>
-        <w:rPr>
-          <w:rFonts w:ascii="Times New Roman" w:hAnsi="Times New Roman"/>
-          <w:lang w:val="en-GB"/>
-        </w:rPr>
-        <w:tab/>
-      </w:r>
-    </w:p>
-    <w:p>
-      <w:pPr>
-        <w:pStyle w:val="ListParagraph"/>
-        <w:ind w:left="360"/>
-        <w:rPr>
-          <w:rFonts w:ascii="Times New Roman" w:hAnsi="Times New Roman"/>
-          <w:sz w:val="24"/>
-          <w:szCs w:val="24"/>
-          <w:lang w:val="en-GB"/>
-        </w:rPr>
-      </w:pPr>
-    </w:p>
-    <w:p>
-      <w:pPr>
-        <w:pStyle w:val="ListParagraph"/>
-        <w:ind w:left="360"/>
-        <w:rPr>
-          <w:rFonts w:ascii="Times New Roman" w:hAnsi="Times New Roman"/>
-          <w:sz w:val="24"/>
-          <w:szCs w:val="24"/>
-          <w:lang w:val="en-GB"/>
-        </w:rPr>
-      </w:pPr>
-    </w:p>
-    <w:p>
-      <w:pPr>
-        <w:pStyle w:val="ListParagraph"/>
-        <w:ind w:left="360"/>
-        <w:rPr>
-          <w:rFonts w:ascii="Times New Roman" w:hAnsi="Times New Roman"/>
-          <w:sz w:val="24"/>
-          <w:szCs w:val="24"/>
-          <w:lang w:val="en-GB"/>
-        </w:rPr>
-      </w:pPr>
-    </w:p>
-    <w:p>
-      <w:pPr>
-        <w:pStyle w:val="ListParagraph"/>
-        <w:ind w:left="360"/>
-        <w:rPr>
-          <w:rFonts w:ascii="Times New Roman" w:hAnsi="Times New Roman"/>
-          <w:sz w:val="24"/>
-          <w:szCs w:val="24"/>
-          <w:lang w:val="en-GB"/>
-        </w:rPr>
-      </w:pPr>
-    </w:p>
-    <w:p>
-      <w:pPr>
-        <w:pStyle w:val="ListParagraph"/>
-        <w:ind w:left="360"/>
-        <w:rPr>
-          <w:rFonts w:ascii="Times New Roman" w:hAnsi="Times New Roman"/>
-          <w:sz w:val="24"/>
-          <w:szCs w:val="24"/>
-          <w:lang w:val="en-GB"/>
-        </w:rPr>
-      </w:pPr>
-    </w:p>
-    <w:p>
-      <w:pPr>
-        <w:pStyle w:val="ListParagraph"/>
-        <w:ind w:left="360"/>
-        <w:rPr>
-          <w:rFonts w:ascii="Times New Roman" w:hAnsi="Times New Roman"/>
-          <w:sz w:val="24"/>
-          <w:szCs w:val="24"/>
-          <w:lang w:val="en-GB"/>
-        </w:rPr>
-      </w:pPr>
-    </w:p>
-    <w:p>
-      <w:pPr>
-        <w:pStyle w:val="ListParagraph"/>
-        <w:ind w:left="360"/>
-        <w:rPr>
-          <w:rFonts w:ascii="Times New Roman" w:hAnsi="Times New Roman"/>
-          <w:sz w:val="24"/>
-          <w:szCs w:val="24"/>
-          <w:lang w:val="en-GB"/>
-        </w:rPr>
-      </w:pPr>
-    </w:p>
-    <w:p>
-      <w:pPr>
-        <w:pStyle w:val="ListParagraph"/>
-        <w:ind w:left="360"/>
-        <w:rPr>
-          <w:rFonts w:ascii="Times New Roman" w:hAnsi="Times New Roman"/>
-          <w:sz w:val="24"/>
-          <w:szCs w:val="24"/>
-          <w:lang w:val="en-GB"/>
-        </w:rPr>
-      </w:pPr>
-    </w:p>
-    <w:p>
-      <w:pPr>
-        <w:pStyle w:val="ListParagraph"/>
-        <w:ind w:left="360"/>
-        <w:rPr>
-          <w:rFonts w:ascii="Times New Roman" w:hAnsi="Times New Roman"/>
-          <w:sz w:val="24"/>
-          <w:szCs w:val="24"/>
-          <w:lang w:val="en-GB"/>
-        </w:rPr>
-      </w:pPr>
-    </w:p>
-    <w:p>
-      <w:pPr>
-        <w:pStyle w:val="ListParagraph"/>
-        <w:ind w:left="360"/>
-        <w:rPr>
-          <w:rFonts w:ascii="Times New Roman" w:hAnsi="Times New Roman"/>
-          <w:sz w:val="24"/>
-          <w:szCs w:val="24"/>
-          <w:lang w:val="en-GB"/>
-        </w:rPr>
-      </w:pPr>
-    </w:p>
-    <w:p>
-      <w:pPr>
-        <w:pStyle w:val="ListParagraph"/>
-        <w:ind w:left="360"/>
-        <w:rPr>
-          <w:rFonts w:ascii="Times New Roman" w:hAnsi="Times New Roman"/>
-          <w:sz w:val="24"/>
-          <w:szCs w:val="24"/>
-          <w:lang w:val="en-GB"/>
-        </w:rPr>
-      </w:pPr>
-    </w:p>
-    <w:p>
-      <w:pPr>
-        <w:pStyle w:val="ListParagraph"/>
-        <w:ind w:left="360"/>
-        <w:rPr>
-          <w:rFonts w:ascii="Times New Roman" w:hAnsi="Times New Roman"/>
-          <w:sz w:val="24"/>
-          <w:szCs w:val="24"/>
-          <w:lang w:val="en-GB"/>
-        </w:rPr>
-      </w:pPr>
-    </w:p>
-    <w:p>
-      <w:pPr>
-        <w:pStyle w:val="ListParagraph"/>
-        <w:ind w:left="360"/>
-        <w:rPr>
-          <w:rFonts w:ascii="Times New Roman" w:hAnsi="Times New Roman"/>
-          <w:sz w:val="24"/>
-          <w:szCs w:val="24"/>
-          <w:lang w:val="en-GB"/>
-        </w:rPr>
-      </w:pPr>
-    </w:p>
-    <w:p>
-      <w:pPr>
-        <w:pStyle w:val="ListParagraph"/>
-        <w:ind w:left="360"/>
-        <w:rPr>
-          <w:rFonts w:ascii="Times New Roman" w:hAnsi="Times New Roman"/>
-          <w:sz w:val="24"/>
-          <w:szCs w:val="24"/>
-          <w:lang w:val="en-GB"/>
-        </w:rPr>
-      </w:pPr>
-    </w:p>
-    <w:p>
-      <w:pPr>
-        <w:pStyle w:val="ListParagraph"/>
-        <w:ind w:left="360"/>
-        <w:rPr>
-          <w:rFonts w:ascii="Times New Roman" w:hAnsi="Times New Roman"/>
-          <w:sz w:val="24"/>
-          <w:szCs w:val="24"/>
-          <w:lang w:val="en-GB"/>
-        </w:rPr>
-      </w:pPr>
-    </w:p>
-    <w:p>
-      <w:pPr>
-        <w:pStyle w:val="ListParagraph"/>
-        <w:ind w:left="360"/>
-        <w:rPr>
-          <w:rFonts w:ascii="Times New Roman" w:hAnsi="Times New Roman"/>
-          <w:sz w:val="24"/>
-          <w:szCs w:val="24"/>
-          <w:lang w:val="en-GB"/>
-        </w:rPr>
-      </w:pPr>
-    </w:p>
-    <w:p>
-      <w:pPr>
-        <w:pStyle w:val="ListParagraph"/>
-        <w:ind w:left="360"/>
-        <w:rPr>
-          <w:rFonts w:ascii="Times New Roman" w:hAnsi="Times New Roman"/>
-          <w:sz w:val="24"/>
-          <w:szCs w:val="24"/>
-          <w:lang w:val="en-GB"/>
-        </w:rPr>
-      </w:pPr>
-    </w:p>
-    <w:p>
-      <w:pPr>
-        <w:pStyle w:val="ListParagraph"/>
-        <w:ind w:left="360"/>
-        <w:rPr>
-          <w:rFonts w:ascii="Times New Roman" w:hAnsi="Times New Roman"/>
-          <w:sz w:val="24"/>
-          <w:szCs w:val="24"/>
-          <w:lang w:val="en-GB"/>
-        </w:rPr>
-      </w:pPr>
-    </w:p>
-    <w:p>
-      <w:pPr>
-        <w:pStyle w:val="ListParagraph"/>
-        <w:ind w:left="360"/>
-        <w:rPr>
-          <w:rFonts w:ascii="Times New Roman" w:hAnsi="Times New Roman"/>
-          <w:sz w:val="24"/>
-          <w:szCs w:val="24"/>
-          <w:lang w:val="en-GB"/>
-        </w:rPr>
-      </w:pPr>
-    </w:p>
-    <w:p>
-      <w:pPr>
-        <w:pStyle w:val="ListParagraph"/>
-        <w:ind w:left="360"/>
-        <w:rPr>
-          <w:rFonts w:ascii="Times New Roman" w:hAnsi="Times New Roman"/>
-          <w:sz w:val="24"/>
-          <w:szCs w:val="24"/>
-          <w:lang w:val="en-GB"/>
-        </w:rPr>
-      </w:pPr>
-    </w:p>
-    <w:p>
-      <w:pPr>
-        <w:pStyle w:val="ListParagraph"/>
-        <w:ind w:left="360"/>
-        <w:rPr>
-          <w:rFonts w:ascii="Times New Roman" w:hAnsi="Times New Roman"/>
-          <w:sz w:val="24"/>
-          <w:szCs w:val="24"/>
-          <w:lang w:val="en-GB"/>
-        </w:rPr>
-      </w:pPr>
-    </w:p>
-    <w:p>
-      <w:pPr>
-        <w:pStyle w:val="ListParagraph"/>
+          <w:sz w:val="20"/>
+          <w:szCs w:val="20"/>
+          <w:lang w:val="en-GB"/>
+        </w:rPr>
+        <w:t>-realm --</w:t>
+      </w:r>
+      <w:proofErr w:type="spellStart"/>
+      <w:r>
+        <w:rPr>
+          <w:rFonts w:ascii="Courier New" w:hAnsi="Courier New" w:cs="Courier New"/>
+          <w:color w:val="000000"/>
+          <w:sz w:val="20"/>
+          <w:szCs w:val="20"/>
+          <w:lang w:val="en-GB"/>
+        </w:rPr>
+        <w:t>classname</w:t>
+      </w:r>
+      <w:proofErr w:type="spellEnd"/>
+      <w:r>
+        <w:rPr>
+          <w:rFonts w:ascii="Courier New" w:hAnsi="Courier New" w:cs="Courier New"/>
+          <w:color w:val="000000"/>
+          <w:sz w:val="20"/>
+          <w:szCs w:val="20"/>
+          <w:lang w:val="en-GB"/>
+        </w:rPr>
+        <w:t>=</w:t>
+      </w:r>
+      <w:proofErr w:type="spellStart"/>
+      <w:r>
+        <w:rPr>
+          <w:rFonts w:ascii="Courier New" w:hAnsi="Courier New" w:cs="Courier New"/>
+          <w:color w:val="000000"/>
+          <w:sz w:val="20"/>
+          <w:szCs w:val="20"/>
+          <w:lang w:val="en-GB"/>
+        </w:rPr>
+        <w:t>com.sun.enterprise.security.auth.realm.jdbc.JDBCRealm</w:t>
+      </w:r>
+      <w:proofErr w:type="spellEnd"/>
+      <w:r>
+        <w:rPr>
+          <w:rFonts w:ascii="Courier New" w:hAnsi="Courier New" w:cs="Courier New"/>
+          <w:color w:val="000000"/>
+          <w:sz w:val="20"/>
+          <w:szCs w:val="20"/>
+          <w:lang w:val="en-GB"/>
+        </w:rPr>
+        <w:t xml:space="preserve"> --property=jaas-context=jdbcRealm:datasource-jndi=jdbc/bidwinrealmr:user-table=users:user-name-column=Username:password-column=Password:group-table=user_groups:group-name-column=group_id:digestrealm-password-enc-algorithm=AES:digest-algorithm=MD5 </w:t>
+      </w:r>
+      <w:proofErr w:type="spellStart"/>
+      <w:r>
+        <w:rPr>
+          <w:rFonts w:ascii="Courier New" w:hAnsi="Courier New" w:cs="Courier New"/>
+          <w:lang w:val="en-GB"/>
+        </w:rPr>
+        <w:t>authjdbcRealm</w:t>
+      </w:r>
+      <w:proofErr w:type="spellEnd"/>
+      <w:r>
+        <w:rPr>
+          <w:rFonts w:ascii="Courier New" w:hAnsi="Courier New" w:cs="Courier New"/>
+          <w:color w:val="000000"/>
+          <w:sz w:val="20"/>
+          <w:szCs w:val="20"/>
+          <w:lang w:val="en-GB"/>
+        </w:rPr>
+        <w:t xml:space="preserve"> </w:t>
+      </w:r>
+    </w:p>
+    <w:p>
+      <w:pPr>
+        <w:pStyle w:val="Paragrafoelenco1"/>
+        <w:ind w:left="360"/>
+        <w:rPr>
+          <w:rFonts w:ascii="Courier New" w:hAnsi="Courier New" w:cs="Courier New"/>
+          <w:color w:val="000000"/>
+          <w:sz w:val="20"/>
+          <w:szCs w:val="20"/>
+          <w:lang w:val="en-GB"/>
+        </w:rPr>
+      </w:pPr>
+    </w:p>
+    <w:p>
+      <w:pPr>
+        <w:pStyle w:val="Paragrafoelenco1"/>
+        <w:ind w:left="360"/>
+        <w:rPr>
+          <w:rFonts w:ascii="Times New Roman" w:hAnsi="Times New Roman"/>
+          <w:sz w:val="24"/>
+          <w:szCs w:val="24"/>
+          <w:lang w:val="en-GB"/>
+        </w:rPr>
+      </w:pPr>
+      <w:r>
+        <w:rPr>
+          <w:rFonts w:ascii="Times New Roman" w:hAnsi="Times New Roman"/>
+          <w:color w:val="000000"/>
+          <w:sz w:val="24"/>
+          <w:szCs w:val="24"/>
+          <w:lang w:val="en-GB"/>
+        </w:rPr>
+        <w:t>Glassfish has to be restarted after giving these commands (this can be done with “</w:t>
+      </w:r>
+      <w:proofErr w:type="spellStart"/>
+      <w:r>
+        <w:rPr>
+          <w:rFonts w:ascii="Times New Roman" w:hAnsi="Times New Roman"/>
+          <w:color w:val="000000"/>
+          <w:sz w:val="24"/>
+          <w:szCs w:val="24"/>
+          <w:lang w:val="en-GB"/>
+        </w:rPr>
+        <w:t>asadmin</w:t>
+      </w:r>
+      <w:proofErr w:type="spellEnd"/>
+      <w:r>
+        <w:rPr>
+          <w:rFonts w:ascii="Times New Roman" w:hAnsi="Times New Roman"/>
+          <w:color w:val="000000"/>
+          <w:sz w:val="24"/>
+          <w:szCs w:val="24"/>
+          <w:lang w:val="en-GB"/>
+        </w:rPr>
+        <w:t xml:space="preserve"> restart-domain”).</w:t>
+      </w:r>
+    </w:p>
+    <w:p>
+      <w:pPr>
+        <w:pStyle w:val="Paragrafoelenco1"/>
+        <w:ind w:left="360"/>
+        <w:rPr>
+          <w:rFonts w:ascii="Times New Roman" w:hAnsi="Times New Roman"/>
+          <w:lang w:val="en-GB"/>
+        </w:rPr>
+      </w:pPr>
+    </w:p>
+    <w:p>
+      <w:pPr>
+        <w:pStyle w:val="Paragrafoelenco1"/>
+        <w:ind w:left="360"/>
+        <w:rPr>
+          <w:rFonts w:ascii="Times New Roman" w:hAnsi="Times New Roman"/>
+          <w:lang w:val="en-GB"/>
+        </w:rPr>
+      </w:pPr>
+      <w:r>
+        <w:rPr>
+          <w:rFonts w:ascii="Times New Roman" w:hAnsi="Times New Roman"/>
+          <w:lang w:val="en-GB"/>
+        </w:rPr>
+        <w:t>If you get a narrow error (</w:t>
+      </w:r>
+      <w:proofErr w:type="spellStart"/>
+      <w:r>
+        <w:t>org.eclipse.persistence.exceptions.DatabaseException</w:t>
+      </w:r>
+      <w:proofErr w:type="spellEnd"/>
+      <w:r>
+        <w:t xml:space="preserve"> </w:t>
+      </w:r>
+      <w:proofErr w:type="spellStart"/>
+      <w:r>
+        <w:t>Internal</w:t>
+      </w:r>
+      <w:proofErr w:type="spellEnd"/>
+      <w:r>
+        <w:t xml:space="preserve"> </w:t>
+      </w:r>
+      <w:proofErr w:type="spellStart"/>
+      <w:r>
+        <w:t>Exception</w:t>
+      </w:r>
+      <w:proofErr w:type="spellEnd"/>
+      <w:r>
+        <w:t xml:space="preserve">: </w:t>
+      </w:r>
+      <w:proofErr w:type="spellStart"/>
+      <w:r>
+        <w:t>java.sql.SQLException</w:t>
+      </w:r>
+      <w:proofErr w:type="spellEnd"/>
+      <w:r>
+        <w:t xml:space="preserve">: No database </w:t>
+      </w:r>
+      <w:proofErr w:type="spellStart"/>
+      <w:r>
+        <w:t>selected</w:t>
+      </w:r>
+      <w:proofErr w:type="spellEnd"/>
+      <w:r>
+        <w:t xml:space="preserve"> </w:t>
+      </w:r>
+      <w:proofErr w:type="spellStart"/>
+      <w:r>
+        <w:t>Error</w:t>
+      </w:r>
+      <w:proofErr w:type="spellEnd"/>
+      <w:r>
+        <w:t xml:space="preserve"> Code: 1046</w:t>
+      </w:r>
+      <w:r>
+        <w:rPr>
+          <w:rFonts w:ascii="Times New Roman" w:hAnsi="Times New Roman"/>
+          <w:lang w:val="en-GB"/>
+        </w:rPr>
+        <w:t>) while trying to access the database (login phase), this is the solution.</w:t>
+      </w:r>
+    </w:p>
+    <w:p>
+      <w:pPr>
+        <w:pStyle w:val="Paragrafoelenco1"/>
+        <w:ind w:left="360"/>
+        <w:rPr>
+          <w:rFonts w:ascii="Times New Roman" w:hAnsi="Times New Roman"/>
+          <w:lang w:val="en-GB"/>
+        </w:rPr>
+      </w:pPr>
+      <w:r>
+        <w:rPr>
+          <w:rFonts w:ascii="Times New Roman" w:hAnsi="Times New Roman"/>
+          <w:lang w:val="en-GB"/>
+        </w:rPr>
+        <w:t xml:space="preserve">You have to modify the URL and </w:t>
+      </w:r>
+      <w:proofErr w:type="spellStart"/>
+      <w:proofErr w:type="gramStart"/>
+      <w:r>
+        <w:rPr>
+          <w:rFonts w:ascii="Times New Roman" w:hAnsi="Times New Roman"/>
+          <w:lang w:val="en-GB"/>
+        </w:rPr>
+        <w:t>Url</w:t>
+      </w:r>
+      <w:proofErr w:type="spellEnd"/>
+      <w:proofErr w:type="gramEnd"/>
+      <w:r>
+        <w:rPr>
+          <w:rFonts w:ascii="Times New Roman" w:hAnsi="Times New Roman"/>
+          <w:lang w:val="en-GB"/>
+        </w:rPr>
+        <w:t xml:space="preserve"> fields in the </w:t>
+      </w:r>
+      <w:proofErr w:type="spellStart"/>
+      <w:r>
+        <w:rPr>
+          <w:rFonts w:ascii="Times New Roman" w:hAnsi="Times New Roman"/>
+          <w:lang w:val="en-GB"/>
+        </w:rPr>
+        <w:t>jdbc</w:t>
+      </w:r>
+      <w:proofErr w:type="spellEnd"/>
+      <w:r>
+        <w:rPr>
+          <w:rFonts w:ascii="Times New Roman" w:hAnsi="Times New Roman"/>
+          <w:lang w:val="en-GB"/>
+        </w:rPr>
+        <w:t xml:space="preserve"> connector in this way:</w:t>
+      </w:r>
+    </w:p>
+    <w:p>
+      <w:pPr>
+        <w:pStyle w:val="Paragrafoelenco1"/>
+        <w:ind w:left="360"/>
+        <w:rPr>
+          <w:rFonts w:ascii="Times New Roman" w:hAnsi="Times New Roman"/>
+          <w:lang w:val="en-GB"/>
+        </w:rPr>
+      </w:pPr>
+    </w:p>
+    <w:p>
+      <w:pPr>
+        <w:pStyle w:val="Paragrafoelenco1"/>
+        <w:ind w:left="360"/>
+        <w:rPr>
+          <w:rFonts w:ascii="Times New Roman" w:hAnsi="Times New Roman"/>
+          <w:lang w:val="en-GB"/>
+        </w:rPr>
+      </w:pPr>
+      <w:r>
+        <w:rPr>
+          <w:rFonts w:ascii="Times New Roman" w:hAnsi="Times New Roman"/>
+          <w:noProof/>
+          <w:lang w:eastAsia="it-IT"/>
+        </w:rPr>
+        <w:drawing>
+          <wp:inline distT="0" distB="0" distL="0" distR="0">
+            <wp:extent cx="6115050" cy="1152525"/>
+            <wp:effectExtent l="0" t="0" r="0" b="9525"/>
+            <wp:docPr id="10" name="Immagine 10"/>
+            <wp:cNvGraphicFramePr>
+              <a:graphicFrameLocks xmlns:a="http://schemas.openxmlformats.org/drawingml/2006/main" noChangeAspect="1"/>
+            </wp:cNvGraphicFramePr>
+            <a:graphic xmlns:a="http://schemas.openxmlformats.org/drawingml/2006/main">
+              <a:graphicData uri="http://schemas.openxmlformats.org/drawingml/2006/picture">
+                <pic:pic xmlns:pic="http://schemas.openxmlformats.org/drawingml/2006/picture">
+                  <pic:nvPicPr>
+                    <pic:cNvPr id="0" name="Picture 1"/>
+                    <pic:cNvPicPr>
+                      <a:picLocks noChangeAspect="1" noChangeArrowheads="1"/>
+                    </pic:cNvPicPr>
+                  </pic:nvPicPr>
+                  <pic:blipFill>
+                    <a:blip r:embed="rId21">
+                      <a:extLst>
+                        <a:ext uri="{28A0092B-C50C-407E-A947-70E740481C1C}">
+                          <a14:useLocalDpi xmlns:a14="http://schemas.microsoft.com/office/drawing/2010/main" val="0"/>
+                        </a:ext>
+                      </a:extLst>
+                    </a:blip>
+                    <a:srcRect/>
+                    <a:stretch>
+                      <a:fillRect/>
+                    </a:stretch>
+                  </pic:blipFill>
+                  <pic:spPr bwMode="auto">
+                    <a:xfrm>
+                      <a:off x="0" y="0"/>
+                      <a:ext cx="6115050" cy="1152525"/>
+                    </a:xfrm>
+                    <a:prstGeom prst="rect">
+                      <a:avLst/>
+                    </a:prstGeom>
+                    <a:noFill/>
+                    <a:ln>
+                      <a:noFill/>
+                    </a:ln>
+                  </pic:spPr>
+                </pic:pic>
+              </a:graphicData>
+            </a:graphic>
+          </wp:inline>
+        </w:drawing>
+      </w:r>
+    </w:p>
+    <w:p>
+      <w:pPr>
+        <w:pStyle w:val="Paragrafoelenco1"/>
+        <w:ind w:left="360"/>
+        <w:rPr>
+          <w:rFonts w:ascii="Times New Roman" w:hAnsi="Times New Roman"/>
+          <w:lang w:val="en-GB"/>
+        </w:rPr>
+      </w:pPr>
+      <w:bookmarkStart w:id="0" w:name="_GoBack"/>
+      <w:bookmarkEnd w:id="0"/>
+    </w:p>
+    <w:p>
+      <w:pPr>
+        <w:pStyle w:val="Paragrafoelenco1"/>
+        <w:ind w:left="360"/>
+        <w:rPr>
+          <w:rFonts w:ascii="Times New Roman" w:hAnsi="Times New Roman"/>
+          <w:lang w:val="en-GB"/>
+        </w:rPr>
+      </w:pPr>
+    </w:p>
+    <w:p>
+      <w:pPr>
+        <w:pStyle w:val="Paragrafoelenco1"/>
+        <w:ind w:left="360"/>
+        <w:rPr>
+          <w:rFonts w:ascii="Times New Roman" w:hAnsi="Times New Roman"/>
+          <w:lang w:val="en-GB"/>
+        </w:rPr>
+      </w:pPr>
+    </w:p>
+    <w:p>
+      <w:pPr>
+        <w:pStyle w:val="Paragrafoelenco1"/>
+        <w:ind w:left="360"/>
+        <w:rPr>
+          <w:rFonts w:ascii="Times New Roman" w:hAnsi="Times New Roman"/>
+          <w:lang w:val="en-GB"/>
+        </w:rPr>
+      </w:pPr>
+    </w:p>
+    <w:p>
+      <w:pPr>
+        <w:pStyle w:val="Paragrafoelenco1"/>
+        <w:ind w:left="360"/>
+        <w:rPr>
+          <w:rFonts w:ascii="Times New Roman" w:hAnsi="Times New Roman"/>
+          <w:sz w:val="24"/>
+          <w:szCs w:val="24"/>
+          <w:lang w:val="en-GB"/>
+        </w:rPr>
+      </w:pPr>
+    </w:p>
+    <w:p>
+      <w:pPr>
+        <w:pStyle w:val="Paragrafoelenco1"/>
+        <w:ind w:left="360"/>
+        <w:rPr>
+          <w:rFonts w:ascii="Times New Roman" w:hAnsi="Times New Roman"/>
+          <w:sz w:val="24"/>
+          <w:szCs w:val="24"/>
+          <w:lang w:val="en-GB"/>
+        </w:rPr>
+      </w:pPr>
+    </w:p>
+    <w:p>
+      <w:pPr>
+        <w:pStyle w:val="Paragrafoelenco1"/>
+        <w:ind w:left="360"/>
+        <w:rPr>
+          <w:rFonts w:ascii="Times New Roman" w:hAnsi="Times New Roman"/>
+          <w:sz w:val="24"/>
+          <w:szCs w:val="24"/>
+          <w:lang w:val="en-GB"/>
+        </w:rPr>
+      </w:pPr>
+    </w:p>
+    <w:p>
+      <w:pPr>
+        <w:pStyle w:val="Paragrafoelenco1"/>
+        <w:ind w:left="360"/>
+        <w:rPr>
+          <w:rFonts w:ascii="Times New Roman" w:hAnsi="Times New Roman"/>
+          <w:sz w:val="24"/>
+          <w:szCs w:val="24"/>
+          <w:lang w:val="en-GB"/>
+        </w:rPr>
+      </w:pPr>
+    </w:p>
+    <w:p>
+      <w:pPr>
+        <w:pStyle w:val="Paragrafoelenco1"/>
+        <w:ind w:left="360"/>
+        <w:rPr>
+          <w:rFonts w:ascii="Times New Roman" w:hAnsi="Times New Roman"/>
+          <w:sz w:val="24"/>
+          <w:szCs w:val="24"/>
+          <w:lang w:val="en-GB"/>
+        </w:rPr>
+      </w:pPr>
+    </w:p>
+    <w:p>
+      <w:pPr>
+        <w:pStyle w:val="Paragrafoelenco1"/>
+        <w:ind w:left="360"/>
+        <w:rPr>
+          <w:rFonts w:ascii="Times New Roman" w:hAnsi="Times New Roman"/>
+          <w:sz w:val="24"/>
+          <w:szCs w:val="24"/>
+          <w:lang w:val="en-GB"/>
+        </w:rPr>
+      </w:pPr>
+    </w:p>
+    <w:p>
+      <w:pPr>
+        <w:pStyle w:val="Paragrafoelenco1"/>
+        <w:ind w:left="360"/>
+        <w:rPr>
+          <w:rFonts w:ascii="Times New Roman" w:hAnsi="Times New Roman"/>
+          <w:sz w:val="24"/>
+          <w:szCs w:val="24"/>
+          <w:lang w:val="en-GB"/>
+        </w:rPr>
+      </w:pPr>
+    </w:p>
+    <w:p>
+      <w:pPr>
+        <w:pStyle w:val="Paragrafoelenco1"/>
+        <w:ind w:left="360"/>
+        <w:rPr>
+          <w:rFonts w:ascii="Times New Roman" w:hAnsi="Times New Roman"/>
+          <w:sz w:val="24"/>
+          <w:szCs w:val="24"/>
+          <w:lang w:val="en-GB"/>
+        </w:rPr>
+      </w:pPr>
+    </w:p>
+    <w:p>
+      <w:pPr>
+        <w:pStyle w:val="Paragrafoelenco1"/>
+        <w:ind w:left="360"/>
+        <w:rPr>
+          <w:rFonts w:ascii="Times New Roman" w:hAnsi="Times New Roman"/>
+          <w:sz w:val="24"/>
+          <w:szCs w:val="24"/>
+          <w:lang w:val="en-GB"/>
+        </w:rPr>
+      </w:pPr>
+    </w:p>
+    <w:p>
+      <w:pPr>
+        <w:pStyle w:val="Paragrafoelenco1"/>
+        <w:ind w:left="360"/>
+        <w:rPr>
+          <w:rFonts w:ascii="Times New Roman" w:hAnsi="Times New Roman"/>
+          <w:sz w:val="24"/>
+          <w:szCs w:val="24"/>
+          <w:lang w:val="en-GB"/>
+        </w:rPr>
+      </w:pPr>
+    </w:p>
+    <w:p>
+      <w:pPr>
+        <w:pStyle w:val="Paragrafoelenco1"/>
+        <w:ind w:left="360"/>
+        <w:rPr>
+          <w:rFonts w:ascii="Times New Roman" w:hAnsi="Times New Roman"/>
+          <w:sz w:val="24"/>
+          <w:szCs w:val="24"/>
+          <w:lang w:val="en-GB"/>
+        </w:rPr>
+      </w:pPr>
+    </w:p>
+    <w:p>
+      <w:pPr>
+        <w:pStyle w:val="Paragrafoelenco1"/>
+        <w:ind w:left="360"/>
+        <w:rPr>
+          <w:rFonts w:ascii="Times New Roman" w:hAnsi="Times New Roman"/>
+          <w:sz w:val="24"/>
+          <w:szCs w:val="24"/>
+          <w:lang w:val="en-GB"/>
+        </w:rPr>
+      </w:pPr>
+    </w:p>
+    <w:p>
+      <w:pPr>
+        <w:pStyle w:val="Paragrafoelenco1"/>
+        <w:ind w:left="360"/>
+        <w:rPr>
+          <w:rFonts w:ascii="Times New Roman" w:hAnsi="Times New Roman"/>
+          <w:sz w:val="24"/>
+          <w:szCs w:val="24"/>
+          <w:lang w:val="en-GB"/>
+        </w:rPr>
+      </w:pPr>
+    </w:p>
+    <w:p>
+      <w:pPr>
+        <w:pStyle w:val="Paragrafoelenco1"/>
+        <w:ind w:left="360"/>
+        <w:rPr>
+          <w:rFonts w:ascii="Times New Roman" w:hAnsi="Times New Roman"/>
+          <w:sz w:val="24"/>
+          <w:szCs w:val="24"/>
+          <w:lang w:val="en-GB"/>
+        </w:rPr>
+      </w:pPr>
+    </w:p>
+    <w:p>
+      <w:pPr>
+        <w:pStyle w:val="Paragrafoelenco1"/>
+        <w:ind w:left="360"/>
+        <w:rPr>
+          <w:rFonts w:ascii="Times New Roman" w:hAnsi="Times New Roman"/>
+          <w:sz w:val="24"/>
+          <w:szCs w:val="24"/>
+          <w:lang w:val="en-GB"/>
+        </w:rPr>
+      </w:pPr>
+    </w:p>
+    <w:p>
+      <w:pPr>
+        <w:pStyle w:val="Paragrafoelenco1"/>
+        <w:ind w:left="360"/>
+        <w:rPr>
+          <w:rFonts w:ascii="Times New Roman" w:hAnsi="Times New Roman"/>
+          <w:sz w:val="24"/>
+          <w:szCs w:val="24"/>
+          <w:lang w:val="en-GB"/>
+        </w:rPr>
+      </w:pPr>
+    </w:p>
+    <w:p>
+      <w:pPr>
+        <w:pStyle w:val="Paragrafoelenco1"/>
+        <w:ind w:left="360"/>
+        <w:rPr>
+          <w:rFonts w:ascii="Times New Roman" w:hAnsi="Times New Roman"/>
+          <w:sz w:val="24"/>
+          <w:szCs w:val="24"/>
+          <w:lang w:val="en-GB"/>
+        </w:rPr>
+      </w:pPr>
+    </w:p>
+    <w:p>
+      <w:pPr>
+        <w:pStyle w:val="Paragrafoelenco1"/>
+        <w:ind w:left="360"/>
+        <w:rPr>
+          <w:rFonts w:ascii="Times New Roman" w:hAnsi="Times New Roman"/>
+          <w:sz w:val="24"/>
+          <w:szCs w:val="24"/>
+          <w:lang w:val="en-GB"/>
+        </w:rPr>
+      </w:pPr>
+    </w:p>
+    <w:p>
+      <w:pPr>
+        <w:pStyle w:val="Paragrafoelenco1"/>
+        <w:ind w:left="360"/>
+        <w:rPr>
+          <w:rFonts w:ascii="Times New Roman" w:hAnsi="Times New Roman"/>
+          <w:sz w:val="24"/>
+          <w:szCs w:val="24"/>
+          <w:lang w:val="en-GB"/>
+        </w:rPr>
+      </w:pPr>
+    </w:p>
+    <w:p>
+      <w:pPr>
+        <w:pStyle w:val="Paragrafoelenco1"/>
+        <w:ind w:left="360"/>
+        <w:rPr>
+          <w:rFonts w:ascii="Times New Roman" w:hAnsi="Times New Roman"/>
+          <w:sz w:val="24"/>
+          <w:szCs w:val="24"/>
+          <w:lang w:val="en-GB"/>
+        </w:rPr>
+      </w:pPr>
+    </w:p>
+    <w:p>
+      <w:pPr>
+        <w:pStyle w:val="Paragrafoelenco1"/>
+        <w:ind w:left="360"/>
+        <w:rPr>
+          <w:rFonts w:ascii="Times New Roman" w:hAnsi="Times New Roman"/>
+          <w:sz w:val="24"/>
+          <w:szCs w:val="24"/>
+          <w:lang w:val="en-GB"/>
+        </w:rPr>
+      </w:pPr>
+    </w:p>
+    <w:p>
+      <w:pPr>
+        <w:pStyle w:val="Paragrafoelenco1"/>
         <w:ind w:left="360"/>
         <w:rPr>
           <w:rFonts w:ascii="Times New Roman" w:hAnsi="Times New Roman"/>
@@ -4362,7 +5321,6 @@
           <w:szCs w:val="28"/>
           <w:lang w:val="en-GB"/>
         </w:rPr>
-        <w:lastRenderedPageBreak/>
         <w:t>4. Application Deployment</w:t>
       </w:r>
     </w:p>
@@ -4456,6 +5414,7 @@
         </w:rPr>
         <w:tab/>
       </w:r>
+      <w:proofErr w:type="spellStart"/>
       <w:r>
         <w:rPr>
           <w:rFonts w:ascii="Courier New" w:hAnsi="Courier New" w:cs="Courier New"/>
@@ -4463,24 +5422,45 @@
           <w:szCs w:val="20"/>
           <w:lang w:val="en-GB"/>
         </w:rPr>
-        <w:t>asadmin deploy filename.war</w:t>
-      </w:r>
-    </w:p>
-    <w:p>
-      <w:pPr>
-        <w:pStyle w:val="ListParagraph"/>
-        <w:ind w:left="360"/>
-        <w:rPr>
-          <w:rFonts w:ascii="Times New Roman" w:hAnsi="Times New Roman"/>
-          <w:sz w:val="24"/>
-          <w:szCs w:val="24"/>
-          <w:lang w:val="en-GB"/>
-        </w:rPr>
-      </w:pPr>
-    </w:p>
-    <w:p>
-      <w:pPr>
-        <w:pStyle w:val="ListParagraph"/>
+        <w:t>asadmin</w:t>
+      </w:r>
+      <w:proofErr w:type="spellEnd"/>
+      <w:r>
+        <w:rPr>
+          <w:rFonts w:ascii="Courier New" w:hAnsi="Courier New" w:cs="Courier New"/>
+          <w:sz w:val="20"/>
+          <w:szCs w:val="20"/>
+          <w:lang w:val="en-GB"/>
+        </w:rPr>
+        <w:t xml:space="preserve"> deploy </w:t>
+      </w:r>
+      <w:proofErr w:type="spellStart"/>
+      <w:r>
+        <w:rPr>
+          <w:rFonts w:ascii="Courier New" w:hAnsi="Courier New" w:cs="Courier New"/>
+          <w:sz w:val="20"/>
+          <w:szCs w:val="20"/>
+          <w:lang w:val="en-GB"/>
+        </w:rPr>
+        <w:t>filename.war</w:t>
+      </w:r>
+      <w:proofErr w:type="spellEnd"/>
+    </w:p>
+    <w:p>
+      <w:pPr>
+        <w:pStyle w:val="Paragrafoelenco1"/>
+        <w:ind w:left="360"/>
+        <w:rPr>
+          <w:rFonts w:ascii="Times New Roman" w:hAnsi="Times New Roman"/>
+          <w:sz w:val="24"/>
+          <w:szCs w:val="24"/>
+          <w:lang w:val="en-GB"/>
+        </w:rPr>
+      </w:pPr>
+    </w:p>
+    <w:p>
+      <w:pPr>
+        <w:pStyle w:val="Paragrafoelenco1"/>
         <w:ind w:left="705"/>
         <w:rPr>
           <w:rFonts w:ascii="Times New Roman" w:hAnsi="Times New Roman"/>
@@ -4496,7 +5476,27 @@
           <w:szCs w:val="24"/>
           <w:lang w:val="en-GB"/>
         </w:rPr>
-        <w:t xml:space="preserve">Now you can try the webapp: just go in the section “deployed app” in the glassfish administration console and click on </w:t>
+        <w:t xml:space="preserve">Now you can try the </w:t>
+      </w:r>
+      <w:proofErr w:type="spellStart"/>
+      <w:r>
+        <w:rPr>
+          <w:rFonts w:ascii="Times New Roman" w:hAnsi="Times New Roman"/>
+          <w:sz w:val="24"/>
+          <w:szCs w:val="24"/>
+          <w:lang w:val="en-GB"/>
+        </w:rPr>
+        <w:t>webapp</w:t>
+      </w:r>
+      <w:proofErr w:type="spellEnd"/>
+      <w:r>
+        <w:rPr>
+          <w:rFonts w:ascii="Times New Roman" w:hAnsi="Times New Roman"/>
+          <w:sz w:val="24"/>
+          <w:szCs w:val="24"/>
+          <w:lang w:val="en-GB"/>
+        </w:rPr>
+        <w:t xml:space="preserve">: just go in the section “deployed app” in the glassfish administration console and click on </w:t>
       </w:r>
       <w:r>
         <w:rPr>
@@ -4520,7 +5520,7 @@
     </w:p>
     <w:p>
       <w:pPr>
-        <w:pStyle w:val="ListParagraph"/>
+        <w:pStyle w:val="Paragrafoelenco1"/>
         <w:ind w:left="705"/>
         <w:rPr>
           <w:rFonts w:ascii="Times New Roman" w:hAnsi="Times New Roman"/>
@@ -4532,7 +5532,7 @@
     </w:p>
     <w:p>
       <w:pPr>
-        <w:pStyle w:val="ListParagraph"/>
+        <w:pStyle w:val="Paragrafoelenco1"/>
         <w:ind w:left="705"/>
         <w:rPr>
           <w:rFonts w:ascii="Times New Roman" w:hAnsi="Times New Roman"/>
@@ -4544,7 +5544,7 @@
     </w:p>
     <w:p>
       <w:pPr>
-        <w:pStyle w:val="ListParagraph"/>
+        <w:pStyle w:val="Paragrafoelenco1"/>
         <w:ind w:left="705"/>
         <w:rPr>
           <w:rFonts w:ascii="Times New Roman" w:hAnsi="Times New Roman"/>
@@ -4578,7 +5578,7 @@
                     </pic:cNvPicPr>
                   </pic:nvPicPr>
                   <pic:blipFill>
-                    <a:blip r:embed="rId21">
+                    <a:blip r:embed="rId22">
                       <a:extLst>
                         <a:ext uri="{28A0092B-C50C-407E-A947-70E740481C1C}">
                           <a14:useLocalDpi xmlns:a14="http://schemas.microsoft.com/office/drawing/2010/main" val="0"/>
@@ -4612,7 +5612,7 @@
     </w:p>
     <w:p>
       <w:pPr>
-        <w:pStyle w:val="ListParagraph"/>
+        <w:pStyle w:val="Paragrafoelenco1"/>
         <w:ind w:left="705"/>
         <w:rPr>
           <w:rFonts w:ascii="Times New Roman" w:hAnsi="Times New Roman"/>
@@ -4623,7 +5623,7 @@
     </w:p>
     <w:p>
       <w:pPr>
-        <w:pStyle w:val="ListParagraph"/>
+        <w:pStyle w:val="Paragrafoelenco1"/>
         <w:ind w:left="705"/>
         <w:rPr>
           <w:rFonts w:ascii="Times New Roman" w:hAnsi="Times New Roman"/>
@@ -4634,7 +5634,7 @@
     </w:p>
     <w:p>
       <w:pPr>
-        <w:pStyle w:val="ListParagraph"/>
+        <w:pStyle w:val="Paragrafoelenco1"/>
         <w:ind w:left="705"/>
         <w:rPr>
           <w:rFonts w:ascii="Times New Roman" w:hAnsi="Times New Roman"/>
@@ -4655,7 +5655,7 @@
     </w:p>
     <w:p>
       <w:pPr>
-        <w:pStyle w:val="ListParagraph"/>
+        <w:pStyle w:val="Paragrafoelenco1"/>
         <w:ind w:left="705"/>
         <w:rPr>
           <w:rFonts w:ascii="Times New Roman" w:hAnsi="Times New Roman"/>
@@ -4671,12 +5671,32 @@
           <w:szCs w:val="24"/>
           <w:lang w:val="en-GB"/>
         </w:rPr>
-        <w:t>{User, User} is the admin ( he cannot partecipate to the auctions! )</w:t>
-      </w:r>
-    </w:p>
-    <w:p>
-      <w:pPr>
-        <w:pStyle w:val="ListParagraph"/>
+        <w:t xml:space="preserve">{User, User} is the admin ( he cannot </w:t>
+      </w:r>
+      <w:proofErr w:type="spellStart"/>
+      <w:r>
+        <w:rPr>
+          <w:rFonts w:ascii="Times New Roman" w:hAnsi="Times New Roman"/>
+          <w:sz w:val="24"/>
+          <w:szCs w:val="24"/>
+          <w:lang w:val="en-GB"/>
+        </w:rPr>
+        <w:t>partecipate</w:t>
+      </w:r>
+      <w:proofErr w:type="spellEnd"/>
+      <w:r>
+        <w:rPr>
+          <w:rFonts w:ascii="Times New Roman" w:hAnsi="Times New Roman"/>
+          <w:sz w:val="24"/>
+          <w:szCs w:val="24"/>
+          <w:lang w:val="en-GB"/>
+        </w:rPr>
+        <w:t xml:space="preserve"> to the auctions! )</w:t>
+      </w:r>
+    </w:p>
+    <w:p>
+      <w:pPr>
+        <w:pStyle w:val="Paragrafoelenco1"/>
         <w:ind w:left="705"/>
         <w:rPr>
           <w:rFonts w:ascii="Times New Roman" w:hAnsi="Times New Roman"/>
@@ -4692,12 +5712,32 @@
           <w:szCs w:val="24"/>
           <w:lang w:val="en-GB"/>
         </w:rPr>
-        <w:t>{momo, password} is one of the default users: our hint is to create an entirely new set of users.</w:t>
-      </w:r>
-    </w:p>
-    <w:p>
-      <w:pPr>
-        <w:pStyle w:val="ListParagraph"/>
+        <w:t>{</w:t>
+      </w:r>
+      <w:proofErr w:type="spellStart"/>
+      <w:r>
+        <w:rPr>
+          <w:rFonts w:ascii="Times New Roman" w:hAnsi="Times New Roman"/>
+          <w:sz w:val="24"/>
+          <w:szCs w:val="24"/>
+          <w:lang w:val="en-GB"/>
+        </w:rPr>
+        <w:t>momo</w:t>
+      </w:r>
+      <w:proofErr w:type="spellEnd"/>
+      <w:r>
+        <w:rPr>
+          <w:rFonts w:ascii="Times New Roman" w:hAnsi="Times New Roman"/>
+          <w:sz w:val="24"/>
+          <w:szCs w:val="24"/>
+          <w:lang w:val="en-GB"/>
+        </w:rPr>
+        <w:t>, password} is one of the default users: our hint is to create an entirely new set of users.</w:t>
+      </w:r>
+    </w:p>
+    <w:p>
+      <w:pPr>
+        <w:pStyle w:val="Paragrafoelenco1"/>
         <w:ind w:left="705"/>
         <w:rPr>
           <w:rFonts w:ascii="Times New Roman" w:hAnsi="Times New Roman"/>
@@ -4709,7 +5749,7 @@
     </w:p>
     <w:p>
       <w:pPr>
-        <w:pStyle w:val="ListParagraph"/>
+        <w:pStyle w:val="Paragrafoelenco1"/>
         <w:ind w:left="705"/>
         <w:rPr>
           <w:rFonts w:ascii="Times New Roman" w:hAnsi="Times New Roman"/>
@@ -4725,6 +5765,7 @@
           <w:szCs w:val="24"/>
           <w:lang w:eastAsia="it-IT"/>
         </w:rPr>
+        <w:lastRenderedPageBreak/>
         <w:drawing>
           <wp:inline distT="0" distB="0" distL="0" distR="0">
             <wp:extent cx="6124575" cy="2895600"/>
@@ -4743,7 +5784,7 @@
                     </pic:cNvPicPr>
                   </pic:nvPicPr>
                   <pic:blipFill>
-                    <a:blip r:embed="rId22">
+                    <a:blip r:embed="rId23">
                       <a:extLst>
                         <a:ext uri="{28A0092B-C50C-407E-A947-70E740481C1C}">
                           <a14:useLocalDpi xmlns:a14="http://schemas.microsoft.com/office/drawing/2010/main" val="0"/>
@@ -5438,7 +6479,6 @@
     <w:uiPriority w:val="99"/>
     <w:semiHidden/>
     <w:unhideWhenUsed/>
-    <w:qFormat/>
     <w:tblPr>
       <w:tblInd w:w="0" w:type="dxa"/>
       <w:tblCellMar>
@@ -5500,8 +6540,8 @@
       <w:u w:val="single"/>
     </w:rPr>
   </w:style>
-  <w:style w:type="paragraph" w:customStyle="1" w:styleId="ListParagraph">
-    <w:name w:val="List Paragraph"/>
+  <w:style w:type="paragraph" w:customStyle="1" w:styleId="Paragrafoelenco1">
+    <w:name w:val="Paragrafo elenco1"/>
     <w:basedOn w:val="Normale"/>
     <w:uiPriority w:val="34"/>
     <w:qFormat/>

</xml_diff>